<commit_message>
Minor Updates to HelpDocument
</commit_message>
<xml_diff>
--- a/BuildingBlocks/HelpDocument.docx
+++ b/BuildingBlocks/HelpDocument.docx
@@ -21,7 +21,7 @@
     <w:bookmarkEnd w:id="1"/>
     <w:p>
       <w:pPr>
-        <w:pStyle w:val="Heading1Text"/>
+        <w:pStyle w:val="NoSpacing"/>
         <w:rPr>
           <w:rStyle w:val="StyleHeading1TextBlue"/>
           <w:color w:val="000000" w:themeColor="text1"/>
@@ -53,134 +53,269 @@
           <w:rStyle w:val="StyleHeading1TextBlue"/>
           <w:color w:val="000000" w:themeColor="text1"/>
         </w:rPr>
-        <w:t xml:space="preserve"> Excel based method editor on Hamilton automated liquid handlers. This document covers method creation and testing, includes information about each available </w:t>
+        <w:t xml:space="preserve"> Excel</w:t>
       </w:r>
       <w:r>
         <w:rPr>
           <w:rStyle w:val="StyleHeading1TextBlue"/>
           <w:color w:val="000000" w:themeColor="text1"/>
         </w:rPr>
-        <w:t>Building Block</w:t>
+        <w:t xml:space="preserve"> </w:t>
       </w:r>
       <w:r>
         <w:rPr>
           <w:rStyle w:val="StyleHeading1TextBlue"/>
           <w:color w:val="000000" w:themeColor="text1"/>
         </w:rPr>
-        <w:t>, and details new instrument installation and configuration. This document should be updated as soon as new actions are made available to ABN users.</w:t>
-      </w:r>
-    </w:p>
-    <w:p>
-      <w:pPr>
-        <w:pStyle w:val="Heading1"/>
-        <w:rPr>
-          <w:color w:val="000000" w:themeColor="text1"/>
-        </w:rPr>
-      </w:pPr>
-      <w:r>
-        <w:rPr>
-          <w:color w:val="000000" w:themeColor="text1"/>
-        </w:rPr>
-        <w:t xml:space="preserve">Scope </w:t>
-      </w:r>
-    </w:p>
-    <w:p>
-      <w:pPr>
-        <w:pStyle w:val="Heading1Text"/>
+        <w:t>based method editor on Hamilton automated liquid handlers. This document covers</w:t>
+      </w:r>
+      <w:r>
         <w:rPr>
           <w:rStyle w:val="StyleHeading1TextBlue"/>
           <w:color w:val="000000" w:themeColor="text1"/>
         </w:rPr>
-      </w:pPr>
+        <w:t xml:space="preserve"> </w:t>
+      </w:r>
       <w:r>
         <w:rPr>
           <w:rStyle w:val="StyleHeading1TextBlue"/>
           <w:color w:val="000000" w:themeColor="text1"/>
         </w:rPr>
-        <w:t>ABN support is limited to Hamilton automated liquid handlers only. ABN</w:t>
+        <w:t xml:space="preserve">method creation and testing, includes information about each available </w:t>
       </w:r>
       <w:r>
         <w:rPr>
           <w:rStyle w:val="StyleHeading1TextBlue"/>
           <w:color w:val="000000" w:themeColor="text1"/>
         </w:rPr>
-        <w:t xml:space="preserve"> </w:t>
+        <w:t>Building Block</w:t>
       </w:r>
       <w:r>
         <w:rPr>
           <w:rStyle w:val="StyleHeading1TextBlue"/>
           <w:color w:val="000000" w:themeColor="text1"/>
         </w:rPr>
-        <w:t>will</w:t>
+        <w:t>,</w:t>
       </w:r>
       <w:r>
         <w:rPr>
           <w:rStyle w:val="StyleHeading1TextBlue"/>
           <w:color w:val="000000" w:themeColor="text1"/>
         </w:rPr>
-        <w:t xml:space="preserve"> theoretically</w:t>
+        <w:t xml:space="preserve"> </w:t>
       </w:r>
       <w:r>
         <w:rPr>
           <w:rStyle w:val="StyleHeading1TextBlue"/>
           <w:color w:val="000000" w:themeColor="text1"/>
         </w:rPr>
-        <w:t xml:space="preserve"> </w:t>
+        <w:t>and details new instrument installation and configuration. This document should be</w:t>
       </w:r>
       <w:r>
         <w:rPr>
           <w:rStyle w:val="StyleHeading1TextBlue"/>
           <w:color w:val="000000" w:themeColor="text1"/>
         </w:rPr>
-        <w:t xml:space="preserve">capture all programming and runtime errors before a sample run and prevent an error prone run from occurring. </w:t>
+        <w:t xml:space="preserve"> </w:t>
       </w:r>
       <w:r>
         <w:rPr>
           <w:rStyle w:val="StyleHeading1TextBlue"/>
           <w:color w:val="000000" w:themeColor="text1"/>
         </w:rPr>
-        <w:t>One important caveat is that</w:t>
-      </w:r>
-      <w:r>
+        <w:t>updated as soon as new actions are made available to ABN users.</w:t>
+      </w:r>
+    </w:p>
+    <w:p>
+      <w:pPr>
+        <w:pStyle w:val="Heading1"/>
+        <w:rPr>
+          <w:color w:val="000000" w:themeColor="text1"/>
+        </w:rPr>
+      </w:pPr>
+      <w:bookmarkStart w:id="3" w:name="Scope"/>
+      <w:r>
+        <w:rPr>
+          <w:color w:val="000000" w:themeColor="text1"/>
+        </w:rPr>
+        <w:t xml:space="preserve">Scope </w:t>
+      </w:r>
+    </w:p>
+    <w:bookmarkEnd w:id="3"/>
+    <w:p>
+      <w:pPr>
+        <w:pStyle w:val="NoSpacing"/>
         <w:rPr>
           <w:rStyle w:val="StyleHeading1TextBlue"/>
           <w:color w:val="000000" w:themeColor="text1"/>
         </w:rPr>
-        <w:t xml:space="preserve"> ABN cannot capture all logic errors during method creation. If errors are experienced, it is important to report the errors as soon as possible so corrections can be implemented.</w:t>
-      </w:r>
+      </w:pPr>
       <w:r>
         <w:rPr>
           <w:rStyle w:val="StyleHeading1TextBlue"/>
           <w:color w:val="000000" w:themeColor="text1"/>
         </w:rPr>
-        <w:t xml:space="preserve"> This correction will prevent the error from accidently </w:t>
+        <w:t>ABN support is limited to Hamilton automated liquid handlers only. ABN</w:t>
       </w:r>
       <w:r>
         <w:rPr>
           <w:rStyle w:val="StyleHeading1TextBlue"/>
           <w:color w:val="000000" w:themeColor="text1"/>
         </w:rPr>
-        <w:t>occurring</w:t>
+        <w:t xml:space="preserve"> </w:t>
       </w:r>
       <w:r>
         <w:rPr>
           <w:rStyle w:val="StyleHeading1TextBlue"/>
           <w:color w:val="000000" w:themeColor="text1"/>
         </w:rPr>
-        <w:t xml:space="preserve"> during a run, which means that error reporting is the single most important responsibility </w:t>
+        <w:t>will</w:t>
       </w:r>
       <w:r>
         <w:rPr>
           <w:rStyle w:val="StyleHeading1TextBlue"/>
           <w:color w:val="000000" w:themeColor="text1"/>
         </w:rPr>
-        <w:t>for</w:t>
+        <w:t xml:space="preserve"> </w:t>
       </w:r>
       <w:r>
         <w:rPr>
           <w:rStyle w:val="StyleHeading1TextBlue"/>
           <w:color w:val="000000" w:themeColor="text1"/>
         </w:rPr>
+        <w:t>theoretically</w:t>
+      </w:r>
+      <w:r>
+        <w:rPr>
+          <w:rStyle w:val="StyleHeading1TextBlue"/>
+          <w:color w:val="000000" w:themeColor="text1"/>
+        </w:rPr>
+        <w:t xml:space="preserve"> </w:t>
+      </w:r>
+      <w:r>
+        <w:rPr>
+          <w:rStyle w:val="StyleHeading1TextBlue"/>
+          <w:color w:val="000000" w:themeColor="text1"/>
+        </w:rPr>
+        <w:t>capture all programming and runtime errors before a sample run and prevent</w:t>
+      </w:r>
+      <w:r>
+        <w:rPr>
+          <w:rStyle w:val="StyleHeading1TextBlue"/>
+          <w:color w:val="000000" w:themeColor="text1"/>
+        </w:rPr>
+        <w:t xml:space="preserve"> </w:t>
+      </w:r>
+      <w:r>
+        <w:rPr>
+          <w:rStyle w:val="StyleHeading1TextBlue"/>
+          <w:color w:val="000000" w:themeColor="text1"/>
+        </w:rPr>
+        <w:t xml:space="preserve">an error prone run from occurring. </w:t>
+      </w:r>
+      <w:r>
+        <w:rPr>
+          <w:rStyle w:val="StyleHeading1TextBlue"/>
+          <w:color w:val="000000" w:themeColor="text1"/>
+        </w:rPr>
+        <w:t>One important caveat is that</w:t>
+      </w:r>
+      <w:r>
+        <w:rPr>
+          <w:rStyle w:val="StyleHeading1TextBlue"/>
+          <w:color w:val="000000" w:themeColor="text1"/>
+        </w:rPr>
+        <w:t xml:space="preserve"> ABN cannot capture all</w:t>
+      </w:r>
+      <w:r>
+        <w:rPr>
+          <w:rStyle w:val="StyleHeading1TextBlue"/>
+          <w:color w:val="000000" w:themeColor="text1"/>
+        </w:rPr>
+        <w:t xml:space="preserve"> </w:t>
+      </w:r>
+      <w:r>
+        <w:rPr>
+          <w:rStyle w:val="StyleHeading1TextBlue"/>
+          <w:color w:val="000000" w:themeColor="text1"/>
+        </w:rPr>
+        <w:t>logic errors during method creation. If errors are experienced, it is important to report the</w:t>
+      </w:r>
+      <w:r>
+        <w:rPr>
+          <w:rStyle w:val="StyleHeading1TextBlue"/>
+          <w:color w:val="000000" w:themeColor="text1"/>
+        </w:rPr>
+        <w:t xml:space="preserve"> </w:t>
+      </w:r>
+      <w:r>
+        <w:rPr>
+          <w:rStyle w:val="StyleHeading1TextBlue"/>
+          <w:color w:val="000000" w:themeColor="text1"/>
+        </w:rPr>
+        <w:t>errors as soon as possible so corrections can be implemented.</w:t>
+      </w:r>
+      <w:r>
+        <w:rPr>
+          <w:rStyle w:val="StyleHeading1TextBlue"/>
+          <w:color w:val="000000" w:themeColor="text1"/>
+        </w:rPr>
+        <w:t xml:space="preserve"> This correction will prevent</w:t>
+      </w:r>
+      <w:r>
+        <w:rPr>
+          <w:rStyle w:val="StyleHeading1TextBlue"/>
+          <w:color w:val="000000" w:themeColor="text1"/>
+        </w:rPr>
+        <w:t xml:space="preserve"> </w:t>
+      </w:r>
+      <w:r>
+        <w:rPr>
+          <w:rStyle w:val="StyleHeading1TextBlue"/>
+          <w:color w:val="000000" w:themeColor="text1"/>
+        </w:rPr>
+        <w:t xml:space="preserve">the error from accidently </w:t>
+      </w:r>
+      <w:r>
+        <w:rPr>
+          <w:rStyle w:val="StyleHeading1TextBlue"/>
+          <w:color w:val="000000" w:themeColor="text1"/>
+        </w:rPr>
+        <w:t>occurring</w:t>
+      </w:r>
+      <w:r>
+        <w:rPr>
+          <w:rStyle w:val="StyleHeading1TextBlue"/>
+          <w:color w:val="000000" w:themeColor="text1"/>
+        </w:rPr>
+        <w:t xml:space="preserve"> during a run, which means that error reporting is the</w:t>
+      </w:r>
+      <w:r>
+        <w:rPr>
+          <w:rStyle w:val="StyleHeading1TextBlue"/>
+          <w:color w:val="000000" w:themeColor="text1"/>
+        </w:rPr>
+        <w:t xml:space="preserve"> </w:t>
+      </w:r>
+      <w:r>
+        <w:rPr>
+          <w:rStyle w:val="StyleHeading1TextBlue"/>
+          <w:color w:val="000000" w:themeColor="text1"/>
+        </w:rPr>
+        <w:t xml:space="preserve">single most important responsibility </w:t>
+      </w:r>
+      <w:r>
+        <w:rPr>
+          <w:rStyle w:val="StyleHeading1TextBlue"/>
+          <w:color w:val="000000" w:themeColor="text1"/>
+        </w:rPr>
+        <w:t>for</w:t>
+      </w:r>
+      <w:r>
+        <w:rPr>
+          <w:rStyle w:val="StyleHeading1TextBlue"/>
+          <w:color w:val="000000" w:themeColor="text1"/>
+        </w:rPr>
         <w:t xml:space="preserve"> all ABN users.</w:t>
       </w:r>
     </w:p>
@@ -188,14 +323,15 @@
       <w:pPr>
         <w:pStyle w:val="Heading1"/>
       </w:pPr>
+      <w:bookmarkStart w:id="4" w:name="Principle"/>
       <w:r>
         <w:t>principle</w:t>
       </w:r>
     </w:p>
-    <w:p>
-      <w:pPr>
-        <w:spacing w:before="120"/>
-        <w:ind w:left="360"/>
+    <w:bookmarkEnd w:id="4"/>
+    <w:p>
+      <w:pPr>
+        <w:pStyle w:val="NoSpacing"/>
       </w:pPr>
       <w:r>
         <w:t>ABN functions as a python-based method translator between Excel and Ham</w:t>
@@ -215,17 +351,21 @@
     </w:p>
     <w:p>
       <w:pPr>
-        <w:spacing w:before="120"/>
-        <w:ind w:left="360"/>
+        <w:pStyle w:val="NoSpacing"/>
+      </w:pPr>
+    </w:p>
+    <w:p>
+      <w:pPr>
+        <w:pStyle w:val="NoSpacing"/>
       </w:pPr>
       <w:r>
         <w:rPr>
           <w:noProof/>
         </w:rPr>
         <w:drawing>
-          <wp:inline distT="0" distB="0" distL="0" distR="0" wp14:anchorId="6BFCEF96" wp14:editId="38AABE81">
-            <wp:extent cx="5565601" cy="754905"/>
-            <wp:effectExtent l="0" t="0" r="0" b="7620"/>
+          <wp:inline distT="0" distB="0" distL="0" distR="0" wp14:anchorId="6BFCEF96" wp14:editId="02D2103C">
+            <wp:extent cx="5948481" cy="826936"/>
+            <wp:effectExtent l="0" t="0" r="0" b="0"/>
             <wp:docPr id="16" name="Picture 16"/>
             <wp:cNvGraphicFramePr>
               <a:graphicFrameLocks xmlns:a="http://schemas.openxmlformats.org/drawingml/2006/main" noChangeAspect="1"/>
@@ -253,7 +393,7 @@
                   <pic:spPr bwMode="auto">
                     <a:xfrm>
                       <a:off x="0" y="0"/>
-                      <a:ext cx="5629178" cy="763528"/>
+                      <a:ext cx="6059785" cy="842409"/>
                     </a:xfrm>
                     <a:prstGeom prst="rect">
                       <a:avLst/>
@@ -277,21 +417,110 @@
     </w:p>
     <w:p>
       <w:pPr>
-        <w:spacing w:before="120"/>
-        <w:ind w:left="360"/>
-      </w:pPr>
-      <w:r>
-        <w:t>ABN is a full-service bad mamma-jamma lol.</w:t>
+        <w:pStyle w:val="NoSpacing"/>
+      </w:pPr>
+    </w:p>
+    <w:p>
+      <w:pPr>
+        <w:pStyle w:val="NoSpacing"/>
+      </w:pPr>
+      <w:r>
+        <w:t xml:space="preserve">ABN is a full-service </w:t>
+      </w:r>
+      <w:r>
+        <w:t xml:space="preserve">software. This means that pipette tip selection, volume tracking, plate selection, reagent container selection, and deck loading is all performed automatically. This offers many advantages, but most importantly it means that the Hamilton is </w:t>
+      </w:r>
+      <w:r>
+        <w:t>independent of its own configuration. This basically means that the Hamilton and ABN software together create a rock solid interface for fast method programming and robust method execution.</w:t>
       </w:r>
     </w:p>
     <w:p>
       <w:pPr>
         <w:pStyle w:val="Heading1"/>
       </w:pPr>
+      <w:bookmarkStart w:id="5" w:name="Definitions"/>
       <w:r>
         <w:t xml:space="preserve">Definitions </w:t>
       </w:r>
     </w:p>
+    <w:bookmarkEnd w:id="5"/>
+    <w:p>
+      <w:pPr>
+        <w:pStyle w:val="NoSpacing"/>
+      </w:pPr>
+      <w:r>
+        <w:t>ABN</w:t>
+      </w:r>
+      <w:r>
+        <w:t xml:space="preserve"> </w:t>
+      </w:r>
+      <w:r>
+        <w:t>–</w:t>
+      </w:r>
+      <w:r>
+        <w:t xml:space="preserve"> </w:t>
+      </w:r>
+      <w:r>
+        <w:t>Automation Bare Necessities</w:t>
+      </w:r>
+    </w:p>
+    <w:p>
+      <w:pPr>
+        <w:pStyle w:val="NoSpacing"/>
+        <w:rPr>
+          <w:color w:val="000000"/>
+        </w:rPr>
+      </w:pPr>
+      <w:r>
+        <w:rPr>
+          <w:color w:val="000000"/>
+        </w:rPr>
+        <w:t xml:space="preserve">SME </w:t>
+      </w:r>
+      <w:r>
+        <w:rPr>
+          <w:color w:val="000000"/>
+        </w:rPr>
+        <w:t>–</w:t>
+      </w:r>
+      <w:r>
+        <w:rPr>
+          <w:color w:val="000000"/>
+        </w:rPr>
+        <w:t xml:space="preserve"> </w:t>
+      </w:r>
+      <w:r>
+        <w:rPr>
+          <w:color w:val="000000"/>
+        </w:rPr>
+        <w:t>Subject Matter Expert(s)</w:t>
+      </w:r>
+    </w:p>
+    <w:p>
+      <w:pPr>
+        <w:pStyle w:val="NoSpacing"/>
+        <w:rPr>
+          <w:color w:val="000000"/>
+        </w:rPr>
+      </w:pPr>
+      <w:r>
+        <w:rPr>
+          <w:color w:val="000000"/>
+        </w:rPr>
+        <w:t xml:space="preserve">Building Blocks (Blocks) – </w:t>
+      </w:r>
+    </w:p>
+    <w:p>
+      <w:pPr>
+        <w:pStyle w:val="NoSpacing"/>
+      </w:pPr>
+      <w:r>
+        <w:rPr>
+          <w:color w:val="000000"/>
+        </w:rPr>
+        <w:t>Parent Plate – The plate block that comes immediately before all other blocks</w:t>
+      </w:r>
+    </w:p>
     <w:p>
       <w:pPr>
         <w:ind w:firstLineChars="200" w:firstLine="480"/>
@@ -299,110 +528,14 @@
           <w:color w:val="000000"/>
         </w:rPr>
       </w:pPr>
-      <w:r>
-        <w:rPr>
-          <w:color w:val="000000"/>
-        </w:rPr>
-        <w:t>ABN</w:t>
-      </w:r>
-      <w:r>
-        <w:rPr>
-          <w:color w:val="000000"/>
-        </w:rPr>
-        <w:t xml:space="preserve"> </w:t>
-      </w:r>
-      <w:r>
-        <w:rPr>
-          <w:color w:val="000000"/>
-        </w:rPr>
-        <w:t>–</w:t>
-      </w:r>
-      <w:r>
-        <w:rPr>
-          <w:color w:val="000000"/>
-        </w:rPr>
-        <w:t xml:space="preserve"> </w:t>
-      </w:r>
-      <w:r>
-        <w:rPr>
-          <w:color w:val="000000"/>
-        </w:rPr>
-        <w:t>Automation Bare Necessities</w:t>
-      </w:r>
-    </w:p>
-    <w:p>
-      <w:pPr>
-        <w:ind w:firstLineChars="200" w:firstLine="480"/>
-        <w:rPr>
-          <w:color w:val="000000"/>
-        </w:rPr>
-      </w:pPr>
-      <w:r>
-        <w:rPr>
-          <w:color w:val="000000"/>
-        </w:rPr>
-        <w:t xml:space="preserve">SME </w:t>
-      </w:r>
-      <w:r>
-        <w:rPr>
-          <w:color w:val="000000"/>
-        </w:rPr>
-        <w:t>–</w:t>
-      </w:r>
-      <w:r>
-        <w:rPr>
-          <w:color w:val="000000"/>
-        </w:rPr>
-        <w:t xml:space="preserve"> </w:t>
-      </w:r>
-      <w:r>
-        <w:rPr>
-          <w:color w:val="000000"/>
-        </w:rPr>
-        <w:t>Subject Matter Expert(s)</w:t>
-      </w:r>
-    </w:p>
-    <w:p>
-      <w:pPr>
-        <w:ind w:firstLineChars="200" w:firstLine="480"/>
-        <w:rPr>
-          <w:color w:val="000000"/>
-        </w:rPr>
-      </w:pPr>
-      <w:r>
-        <w:rPr>
-          <w:color w:val="000000"/>
-        </w:rPr>
-        <w:t xml:space="preserve">Building Blocks (Blocks) – </w:t>
-      </w:r>
-    </w:p>
-    <w:p>
-      <w:pPr>
-        <w:ind w:firstLineChars="200" w:firstLine="480"/>
-        <w:rPr>
-          <w:color w:val="000000"/>
-        </w:rPr>
-      </w:pPr>
-      <w:r>
-        <w:rPr>
-          <w:color w:val="000000"/>
-        </w:rPr>
-        <w:t>Parent Plate – The plate block that comes immediately before all other blocks</w:t>
-      </w:r>
-    </w:p>
-    <w:p>
-      <w:pPr>
-        <w:ind w:firstLineChars="200" w:firstLine="480"/>
-        <w:rPr>
-          <w:color w:val="000000"/>
-        </w:rPr>
-      </w:pPr>
     </w:p>
     <w:p>
       <w:pPr>
         <w:pStyle w:val="Heading1"/>
       </w:pPr>
-      <w:r>
+      <w:bookmarkStart w:id="6" w:name="MethodCreation"/>
+      <w:r>
+        <w:lastRenderedPageBreak/>
         <w:t>Method Creation</w:t>
       </w:r>
     </w:p>
@@ -410,6 +543,8 @@
       <w:pPr>
         <w:pStyle w:val="Heading2"/>
       </w:pPr>
+      <w:bookmarkStart w:id="7" w:name="MethodCreationBlocks"/>
+      <w:bookmarkEnd w:id="6"/>
       <w:r>
         <w:t>Building Blocks</w:t>
       </w:r>
@@ -418,6 +553,8 @@
       <w:pPr>
         <w:pStyle w:val="Heading3"/>
       </w:pPr>
+      <w:bookmarkStart w:id="8" w:name="MethodCreationBlocksDescription"/>
+      <w:bookmarkEnd w:id="7"/>
       <w:r>
         <w:t xml:space="preserve">High Level </w:t>
       </w:r>
@@ -425,100 +562,65 @@
         <w:t>Description</w:t>
       </w:r>
     </w:p>
-    <w:p>
-      <w:pPr>
-        <w:pStyle w:val="Paragraph"/>
+    <w:bookmarkEnd w:id="8"/>
+    <w:p>
+      <w:pPr>
+        <w:pStyle w:val="ListParagraph"/>
+      </w:pPr>
+      <w:r>
+        <w:t>Blocks is the term to describe all Pathways, Actions, and Modifiers. They are designed to convey information in a linear, human readable sequence of events. Manual sample preparation can</w:t>
+      </w:r>
+      <w:r>
+        <w:t>, similarly,</w:t>
+      </w:r>
+      <w:r>
+        <w:t xml:space="preserve"> be described as a linear sequence of events. Thus, blocks should theoretically be able to mimic all possible </w:t>
+      </w:r>
+      <w:r>
+        <w:t>sample preparations</w:t>
+      </w:r>
+      <w:r>
+        <w:t xml:space="preserve"> in a lab setting. </w:t>
+      </w:r>
+      <w:r>
+        <w:t>Blocks are made of 3 sections: Parameter Titles (left) which describe the information required; Parameters (middle) which is information provided by the user; and Comments (right) which is optional</w:t>
+      </w:r>
+      <w:r>
+        <w:t>,</w:t>
+      </w:r>
+      <w:r>
+        <w:t xml:space="preserve"> but recommended</w:t>
+      </w:r>
+      <w:r>
+        <w:t>,</w:t>
+      </w:r>
+      <w:r>
+        <w:t xml:space="preserve"> information to convey what is being accomplished</w:t>
+      </w:r>
+      <w:r>
+        <w:t xml:space="preserve"> to other users who may run your method</w:t>
+      </w:r>
+      <w:r>
+        <w:t>.</w:t>
+      </w:r>
+    </w:p>
+    <w:p>
+      <w:pPr>
+        <w:pStyle w:val="ListParagraph"/>
+      </w:pPr>
+    </w:p>
+    <w:p>
+      <w:pPr>
+        <w:pStyle w:val="ListParagraph"/>
       </w:pPr>
       <w:r>
         <w:tab/>
-        <w:t xml:space="preserve">Blocks is the term to describe all Pathways, Actions, and Modifiers. They are designed to </w:t>
-      </w:r>
-      <w:r>
-        <w:tab/>
-        <w:t xml:space="preserve">convey information in a linear, human readable sequence of events. Manual sample </w:t>
-      </w:r>
-      <w:r>
-        <w:tab/>
-        <w:t>preparation can</w:t>
-      </w:r>
-      <w:r>
-        <w:t xml:space="preserve">, </w:t>
-      </w:r>
-      <w:r>
-        <w:t>similarly</w:t>
-      </w:r>
-      <w:r>
-        <w:t>,</w:t>
-      </w:r>
-      <w:r>
-        <w:t xml:space="preserve"> be described as a linear sequence of events. Thus, blocks should </w:t>
-      </w:r>
-      <w:r>
-        <w:tab/>
-        <w:t xml:space="preserve">theoretically be able to mimic all possible </w:t>
-      </w:r>
-      <w:r>
-        <w:t>sample preparations</w:t>
-      </w:r>
-      <w:r>
-        <w:t xml:space="preserve"> in a lab setting. </w:t>
-      </w:r>
-      <w:r>
-        <w:t xml:space="preserve">Blocks are </w:t>
-      </w:r>
-      <w:r>
-        <w:lastRenderedPageBreak/>
-        <w:tab/>
-      </w:r>
-      <w:r>
-        <w:t xml:space="preserve">made of 3 sections: Parameter Titles (left) which describe the information required; </w:t>
-      </w:r>
-      <w:r>
-        <w:tab/>
-      </w:r>
-      <w:r>
-        <w:t xml:space="preserve">Parameters (middle) which is information provided by the user; and Comments (right) </w:t>
-      </w:r>
-      <w:r>
-        <w:tab/>
-      </w:r>
-      <w:r>
-        <w:t>which is optional</w:t>
-      </w:r>
-      <w:r>
-        <w:t>,</w:t>
-      </w:r>
-      <w:r>
-        <w:t xml:space="preserve"> but recommended</w:t>
-      </w:r>
-      <w:r>
-        <w:t>,</w:t>
-      </w:r>
-      <w:r>
-        <w:t xml:space="preserve"> information to convey what is being accomplished</w:t>
-      </w:r>
-      <w:r>
-        <w:t xml:space="preserve"> to </w:t>
-      </w:r>
-      <w:r>
-        <w:tab/>
-        <w:t>other users who may run your method</w:t>
-      </w:r>
-      <w:r>
-        <w:t>.</w:t>
-      </w:r>
-    </w:p>
-    <w:p>
-      <w:pPr>
-        <w:pStyle w:val="Paragraph"/>
-      </w:pPr>
-      <w:r>
-        <w:tab/>
-      </w:r>
-      <w:r>
-        <w:tab/>
-      </w:r>
-      <w:r>
+        <w:t xml:space="preserve">    </w:t>
+      </w:r>
+      <w:r>
+        <w:rPr>
+          <w:noProof/>
+        </w:rPr>
         <w:drawing>
           <wp:inline distT="0" distB="0" distL="0" distR="0" wp14:anchorId="69686267" wp14:editId="5B328FF0">
             <wp:extent cx="4349115" cy="1192530"/>
@@ -573,55 +675,35 @@
       <w:pPr>
         <w:pStyle w:val="Heading3"/>
       </w:pPr>
+      <w:bookmarkStart w:id="9" w:name="MethodCreationBlocksInterface"/>
       <w:r>
         <w:t>Worklist Interface</w:t>
       </w:r>
     </w:p>
-    <w:p>
-      <w:pPr>
-        <w:pStyle w:val="Paragraph"/>
+    <w:bookmarkEnd w:id="9"/>
+    <w:p>
+      <w:pPr>
+        <w:pStyle w:val="ListParagraph"/>
+      </w:pPr>
+      <w:r>
+        <w:t>Blocks can interface directly to a sample worklist, which allows blocks to treat samples uniquely during processing. The primary use of the worklist interface is to enable development type workflows on automated systems. This goes against the thought process of automation where automation does a single method and does it consistently. ABN makes all the guarantees of a typical automation method but unlocks the full potential for developmen</w:t>
+      </w:r>
+      <w:r>
+        <w:t>t.</w:t>
+      </w:r>
+    </w:p>
+    <w:p>
+      <w:pPr>
+        <w:pStyle w:val="ListParagraph"/>
+      </w:pPr>
+    </w:p>
+    <w:p>
+      <w:pPr>
+        <w:pStyle w:val="ListParagraph"/>
         <w:rPr>
           <w:noProof/>
         </w:rPr>
       </w:pPr>
-      <w:r>
-        <w:tab/>
-        <w:t xml:space="preserve">Blocks can interface directly to a sample worklist, which allows blocks to treat samples </w:t>
-      </w:r>
-      <w:r>
-        <w:tab/>
-        <w:t xml:space="preserve">uniquely during processing. The primary use of the worklist interface is to enable </w:t>
-      </w:r>
-      <w:r>
-        <w:tab/>
-        <w:t xml:space="preserve">development type workflows on automated systems. This goes against the thought process </w:t>
-      </w:r>
-      <w:r>
-        <w:tab/>
-        <w:t xml:space="preserve">of automation where automation does a single method and does it consistently. ABN </w:t>
-      </w:r>
-      <w:r>
-        <w:tab/>
-        <w:t xml:space="preserve">makes all the guarantees of a typical automation method but unlocks the full potential for </w:t>
-      </w:r>
-      <w:r>
-        <w:tab/>
-        <w:t>development.</w:t>
-      </w:r>
-      <w:r>
-        <w:tab/>
-      </w:r>
-    </w:p>
-    <w:p>
-      <w:pPr>
-        <w:pStyle w:val="Paragraph"/>
-      </w:pPr>
-      <w:r>
-        <w:rPr>
-          <w:noProof/>
-        </w:rPr>
-        <w:tab/>
-      </w:r>
       <w:r>
         <w:rPr>
           <w:noProof/>
@@ -675,10 +757,17 @@
     </w:p>
     <w:p>
       <w:pPr>
-        <w:pStyle w:val="Paragraph"/>
-      </w:pPr>
-      <w:r>
-        <w:tab/>
+        <w:pStyle w:val="ListParagraph"/>
+        <w:rPr>
+          <w:noProof/>
+        </w:rPr>
+      </w:pPr>
+    </w:p>
+    <w:p>
+      <w:pPr>
+        <w:pStyle w:val="ListParagraph"/>
+      </w:pPr>
+      <w:r>
         <w:t>We can see above that each sample will receive the follow</w:t>
       </w:r>
       <w:r>
@@ -691,74 +780,53 @@
         <w:t>s</w:t>
       </w:r>
       <w:r>
-        <w:t xml:space="preserve">: Low TCEP -&gt; </w:t>
-      </w:r>
-      <w:r>
-        <w:tab/>
-      </w:r>
-      <w:r>
-        <w:t xml:space="preserve">2uL, Normal TCEP -&gt; 5uL, High TCEP -&gt; 10uL. This functionality is not limited to </w:t>
-      </w:r>
-      <w:r>
-        <w:tab/>
-      </w:r>
-      <w:r>
-        <w:t xml:space="preserve">volume because all parameters support the Worklist Interface. This will be confirmed in </w:t>
-      </w:r>
-      <w:r>
-        <w:tab/>
-      </w:r>
-      <w:r>
-        <w:t>the Building Block Descriptions.</w:t>
+        <w:t>: Low TCEP -&gt; 2uL, Normal TCEP -&gt; 5uL, High TCEP -&gt; 10uL. This functionality is not limited to volume because all parameters support the Worklist Interface. This will be confirmed in the Building Block Descriptions.</w:t>
       </w:r>
     </w:p>
     <w:p>
       <w:pPr>
         <w:pStyle w:val="Heading3"/>
       </w:pPr>
-      <w:r>
+      <w:bookmarkStart w:id="10" w:name="MethodCreationBlocksPathways"/>
+      <w:r>
+        <w:lastRenderedPageBreak/>
         <w:t>Pathways</w:t>
       </w:r>
-    </w:p>
-    <w:p>
-      <w:pPr>
-        <w:pStyle w:val="Paragraph"/>
-      </w:pPr>
-      <w:r>
-        <w:tab/>
-        <w:t>Pathway blocks are used to create or terminate a sequence of logical events.</w:t>
-      </w:r>
-      <w:r>
-        <w:t xml:space="preserve"> A pathway is defined with one block only: Plate.</w:t>
+      <w:r>
+        <w:t xml:space="preserve"> </w:t>
+      </w:r>
+    </w:p>
+    <w:bookmarkEnd w:id="10"/>
+    <w:p>
+      <w:pPr>
+        <w:pStyle w:val="ListParagraph"/>
+      </w:pPr>
+      <w:r>
+        <w:t>I have no idea how to explain this…</w:t>
       </w:r>
     </w:p>
     <w:p>
       <w:pPr>
         <w:pStyle w:val="Heading3"/>
       </w:pPr>
+      <w:bookmarkStart w:id="11" w:name="MethodCreationBlocksActions"/>
       <w:r>
         <w:t>Actions</w:t>
       </w:r>
     </w:p>
-    <w:p>
-      <w:pPr>
-        <w:pStyle w:val="Paragraph"/>
-      </w:pPr>
-      <w:r>
-        <w:tab/>
+    <w:bookmarkEnd w:id="11"/>
+    <w:p>
+      <w:pPr>
+        <w:pStyle w:val="ListParagraph"/>
+      </w:pPr>
+      <w:r>
         <w:t xml:space="preserve">Actions act on plates that are defined in pathways. An action will always act on the </w:t>
       </w:r>
       <w:r>
         <w:t>P</w:t>
       </w:r>
       <w:r>
-        <w:t xml:space="preserve">late </w:t>
-      </w:r>
-      <w:r>
-        <w:tab/>
-      </w:r>
-      <w:r>
-        <w:t>block immediate</w:t>
+        <w:t>late block immediate</w:t>
       </w:r>
       <w:r>
         <w:t>ly</w:t>
@@ -769,12 +837,13 @@
     </w:p>
     <w:p>
       <w:pPr>
-        <w:pStyle w:val="Paragraph"/>
-      </w:pPr>
-      <w:r>
-        <w:lastRenderedPageBreak/>
-        <w:tab/>
-      </w:r>
+        <w:pStyle w:val="ListParagraph"/>
+      </w:pPr>
+    </w:p>
+    <w:p>
+      <w:pPr>
+        <w:pStyle w:val="ListParagraph"/>
+      </w:pPr>
       <w:r>
         <w:rPr>
           <w:noProof/>
@@ -828,23 +897,19 @@
     </w:p>
     <w:p>
       <w:pPr>
-        <w:pStyle w:val="Paragraph"/>
-      </w:pPr>
+        <w:pStyle w:val="ListParagraph"/>
+      </w:pPr>
+    </w:p>
+    <w:p>
+      <w:pPr>
+        <w:pStyle w:val="ListParagraph"/>
+      </w:pPr>
+      <w:r>
+        <w:t>We can see above that Denaturation is the most recent Plate block. Thus, the Liquid Transfer block</w:t>
+      </w:r>
       <w:r>
         <w:tab/>
-        <w:t xml:space="preserve">We can see above that Denaturation is the most recent Plate block. Thus, the Liquid </w:t>
-      </w:r>
-      <w:r>
-        <w:tab/>
-        <w:t>Transfer block</w:t>
-      </w:r>
-      <w:r>
-        <w:tab/>
-        <w:t xml:space="preserve">will dispense the liquid into the Denaturation plate. All following steps will </w:t>
-      </w:r>
-      <w:r>
-        <w:tab/>
-        <w:t>continue to act</w:t>
+        <w:t>will dispense the liquid into the Denaturation plate. All following steps will continue to act</w:t>
       </w:r>
       <w:r>
         <w:tab/>
@@ -855,6 +920,7 @@
       <w:pPr>
         <w:pStyle w:val="Heading3"/>
       </w:pPr>
+      <w:bookmarkStart w:id="12" w:name="MethodCreationBlocksModifiers"/>
       <w:r>
         <w:t>Modifier</w:t>
       </w:r>
@@ -862,12 +928,12 @@
         <w:t>s</w:t>
       </w:r>
     </w:p>
-    <w:p>
-      <w:pPr>
-        <w:pStyle w:val="Paragraph"/>
-      </w:pPr>
-      <w:r>
-        <w:tab/>
+    <w:bookmarkEnd w:id="12"/>
+    <w:p>
+      <w:pPr>
+        <w:pStyle w:val="ListParagraph"/>
+      </w:pPr>
+      <w:r>
         <w:t>Modifiers are used to significantly change the way</w:t>
       </w:r>
       <w:r>
@@ -880,25 +946,14 @@
         <w:t>P</w:t>
       </w:r>
       <w:r>
-        <w:t xml:space="preserve">athway. </w:t>
-      </w:r>
-      <w:r>
-        <w:tab/>
-        <w:t xml:space="preserve">Modifiers are advanced blocks and, as such, the desired functionality should be confirmed </w:t>
-      </w:r>
-      <w:r>
-        <w:tab/>
-        <w:t xml:space="preserve">in the log when creating a new method. Once desired functionality is confirmed, the </w:t>
-      </w:r>
-      <w:r>
-        <w:tab/>
-        <w:t>method is suitable for use by all users.</w:t>
+        <w:t>athway. Modifiers are advanced blocks and, as such, the desired functionality should be confirmed in the log when creating a new method. Once desired functionality is confirmed, the method is suitable for use by all users.</w:t>
       </w:r>
     </w:p>
     <w:p>
       <w:pPr>
         <w:pStyle w:val="Heading2"/>
       </w:pPr>
+      <w:bookmarkStart w:id="13" w:name="MethodCreationThoughtProcess"/>
       <w:r>
         <w:lastRenderedPageBreak/>
         <w:t>Thought Process</w:t>
@@ -908,6 +963,8 @@
       <w:pPr>
         <w:pStyle w:val="Heading2"/>
       </w:pPr>
+      <w:bookmarkStart w:id="14" w:name="MethodCreationMethodTesting"/>
+      <w:bookmarkEnd w:id="13"/>
       <w:r>
         <w:t>Method Testing</w:t>
       </w:r>
@@ -916,6 +973,8 @@
       <w:pPr>
         <w:pStyle w:val="Heading1"/>
       </w:pPr>
+      <w:bookmarkStart w:id="15" w:name="BlockDescriptions"/>
+      <w:bookmarkEnd w:id="14"/>
       <w:r>
         <w:t>Building block</w:t>
       </w:r>
@@ -923,6 +982,7 @@
         <w:t xml:space="preserve"> Descriptions</w:t>
       </w:r>
     </w:p>
+    <w:bookmarkEnd w:id="15"/>
     <w:p>
       <w:pPr>
         <w:pStyle w:val="Heading2"/>
@@ -947,123 +1007,54 @@
     </w:p>
     <w:p>
       <w:pPr>
-        <w:ind w:firstLineChars="200" w:firstLine="480"/>
-        <w:rPr>
-          <w:color w:val="000000"/>
-        </w:rPr>
-      </w:pPr>
-      <w:r>
-        <w:rPr>
-          <w:color w:val="000000"/>
-        </w:rPr>
-        <w:tab/>
-      </w:r>
-      <w:r>
-        <w:rPr>
-          <w:color w:val="000000"/>
-        </w:rPr>
+        <w:pStyle w:val="ListParagraph"/>
+      </w:pPr>
+      <w:r>
         <w:t xml:space="preserve">Not all </w:t>
       </w:r>
       <w:r>
-        <w:rPr>
-          <w:color w:val="000000"/>
-        </w:rPr>
         <w:t>blocks</w:t>
       </w:r>
       <w:r>
-        <w:rPr>
-          <w:color w:val="000000"/>
-        </w:rPr>
         <w:t xml:space="preserve"> may be available on your system. Available </w:t>
       </w:r>
       <w:r>
-        <w:rPr>
-          <w:color w:val="000000"/>
-        </w:rPr>
         <w:t>block</w:t>
       </w:r>
       <w:r>
-        <w:rPr>
-          <w:color w:val="000000"/>
-        </w:rPr>
         <w:t>s</w:t>
       </w:r>
       <w:r>
-        <w:rPr>
-          <w:color w:val="000000"/>
-        </w:rPr>
         <w:t xml:space="preserve"> are </w:t>
       </w:r>
       <w:r>
-        <w:rPr>
-          <w:color w:val="000000"/>
-        </w:rPr>
         <w:t>c</w:t>
       </w:r>
       <w:r>
-        <w:rPr>
-          <w:color w:val="000000"/>
-        </w:rPr>
         <w:t>onfiguration</w:t>
       </w:r>
       <w:r>
-        <w:rPr>
-          <w:color w:val="000000"/>
-        </w:rPr>
         <w:t xml:space="preserve"> </w:t>
       </w:r>
       <w:r>
-        <w:rPr>
-          <w:color w:val="000000"/>
-        </w:rPr>
-        <w:tab/>
-      </w:r>
-      <w:r>
-        <w:rPr>
-          <w:color w:val="000000"/>
-        </w:rPr>
         <w:t>dependent. If you would like a</w:t>
       </w:r>
       <w:r>
-        <w:rPr>
-          <w:color w:val="000000"/>
-        </w:rPr>
         <w:t xml:space="preserve"> block </w:t>
       </w:r>
       <w:r>
-        <w:rPr>
-          <w:color w:val="000000"/>
-        </w:rPr>
         <w:t>implemented, please reach out to a</w:t>
       </w:r>
       <w:r>
-        <w:rPr>
-          <w:color w:val="000000"/>
-        </w:rPr>
         <w:t xml:space="preserve"> </w:t>
       </w:r>
       <w:r>
-        <w:rPr>
-          <w:color w:val="000000"/>
-        </w:rPr>
         <w:t>Hamilton SME</w:t>
       </w:r>
       <w:r>
-        <w:rPr>
-          <w:color w:val="000000"/>
-        </w:rPr>
         <w:t xml:space="preserve"> </w:t>
       </w:r>
       <w:r>
-        <w:rPr>
-          <w:color w:val="000000"/>
-        </w:rPr>
-        <w:tab/>
-      </w:r>
-      <w:r>
-        <w:rPr>
-          <w:color w:val="000000"/>
-        </w:rPr>
         <w:t>to discuss feasibility.</w:t>
       </w:r>
     </w:p>
@@ -1077,35 +1068,22 @@
     </w:p>
     <w:p>
       <w:pPr>
-        <w:pStyle w:val="Paragraph"/>
-      </w:pPr>
-      <w:r>
-        <w:tab/>
+        <w:pStyle w:val="ListParagraph"/>
+      </w:pPr>
+      <w:r>
         <w:t>Blocks are subject to change</w:t>
       </w:r>
       <w:r>
         <w:t xml:space="preserve"> (this means color as well)</w:t>
       </w:r>
       <w:r>
-        <w:t xml:space="preserve">. You should be notified before </w:t>
-      </w:r>
-      <w:r>
-        <w:tab/>
-      </w:r>
-      <w:r>
-        <w:t>changes are pushed to your system. If you notice a block has changed and do not</w:t>
-      </w:r>
-      <w:r>
-        <w:tab/>
-      </w:r>
-      <w:r>
-        <w:t xml:space="preserve">understand the change, you should reference this document. If information has not been </w:t>
-      </w:r>
-      <w:r>
-        <w:tab/>
-      </w:r>
-      <w:r>
-        <w:t>updated for that block. Please reach out to a SME immediately.</w:t>
+        <w:t>. You should be notified before changes are pushed to your system. If you notice a block has changed and do not</w:t>
+      </w:r>
+      <w:r>
+        <w:t xml:space="preserve"> </w:t>
+      </w:r>
+      <w:r>
+        <w:t>understand the change, you should reference this document. If information has not been updated for that block. Please reach out to a SME immediately.</w:t>
       </w:r>
     </w:p>
     <w:p>
@@ -1118,76 +1096,36 @@
     </w:p>
     <w:p>
       <w:pPr>
-        <w:ind w:firstLineChars="200" w:firstLine="480"/>
-        <w:rPr>
-          <w:color w:val="000000"/>
-        </w:rPr>
-      </w:pPr>
-      <w:r>
-        <w:rPr>
-          <w:color w:val="000000"/>
-        </w:rPr>
-        <w:tab/>
+        <w:pStyle w:val="ListParagraph"/>
+      </w:pPr>
+      <w:r>
         <w:t xml:space="preserve">Input options </w:t>
       </w:r>
       <w:r>
-        <w:rPr>
-          <w:color w:val="000000"/>
-        </w:rPr>
         <w:t xml:space="preserve">which </w:t>
       </w:r>
       <w:r>
-        <w:rPr>
-          <w:color w:val="000000"/>
-        </w:rPr>
         <w:t>are configuration dependent and will not be discussed here.</w:t>
       </w:r>
       <w:r>
-        <w:rPr>
-          <w:color w:val="000000"/>
-        </w:rPr>
         <w:t xml:space="preserve"> Instead, </w:t>
       </w:r>
       <w:r>
-        <w:rPr>
-          <w:color w:val="000000"/>
-        </w:rPr>
-        <w:tab/>
-      </w:r>
-      <w:r>
-        <w:rPr>
-          <w:color w:val="000000"/>
-        </w:rPr>
         <w:t xml:space="preserve">this section will </w:t>
       </w:r>
       <w:r>
-        <w:rPr>
-          <w:color w:val="000000"/>
-        </w:rPr>
         <w:t>cover</w:t>
       </w:r>
       <w:r>
-        <w:rPr>
-          <w:color w:val="000000"/>
-        </w:rPr>
         <w:t xml:space="preserve"> the meaning behind each input </w:t>
       </w:r>
       <w:r>
-        <w:rPr>
-          <w:color w:val="000000"/>
-        </w:rPr>
         <w:t>and potential</w:t>
       </w:r>
       <w:r>
-        <w:rPr>
-          <w:color w:val="000000"/>
-        </w:rPr>
         <w:t xml:space="preserve"> block</w:t>
       </w:r>
       <w:r>
-        <w:rPr>
-          <w:color w:val="000000"/>
-        </w:rPr>
         <w:t xml:space="preserve"> limitations.</w:t>
       </w:r>
     </w:p>
@@ -1195,6 +1133,7 @@
       <w:pPr>
         <w:pStyle w:val="Heading2"/>
       </w:pPr>
+      <w:bookmarkStart w:id="16" w:name="BlockDescriptionsPathways"/>
       <w:r>
         <w:t>Pathways</w:t>
       </w:r>
@@ -1203,18 +1142,21 @@
       <w:pPr>
         <w:pStyle w:val="Heading3"/>
       </w:pPr>
+      <w:bookmarkStart w:id="17" w:name="BlockDescriptionsPlate"/>
+      <w:bookmarkEnd w:id="16"/>
       <w:r>
         <w:t>Plate</w:t>
       </w:r>
     </w:p>
-    <w:p>
-      <w:pPr>
-        <w:pStyle w:val="Paragraph"/>
-      </w:pPr>
-      <w:r>
-        <w:tab/>
-      </w:r>
-      <w:r>
+    <w:bookmarkEnd w:id="17"/>
+    <w:p>
+      <w:pPr>
+        <w:pStyle w:val="ListParagraph"/>
+      </w:pPr>
+      <w:r>
+        <w:rPr>
+          <w:noProof/>
+        </w:rPr>
         <w:drawing>
           <wp:inline distT="0" distB="0" distL="0" distR="0" wp14:anchorId="18D0F3B1" wp14:editId="1A2CB118">
             <wp:extent cx="5033010" cy="596265"/>
@@ -1270,133 +1212,154 @@
     </w:p>
     <w:p>
       <w:pPr>
-        <w:pStyle w:val="Paragraph"/>
-      </w:pPr>
-      <w:r>
+        <w:pStyle w:val="ListParagraph"/>
+        <w:rPr>
+          <w:b/>
+          <w:bCs/>
+        </w:rPr>
+      </w:pPr>
+    </w:p>
+    <w:p>
+      <w:pPr>
+        <w:pStyle w:val="ListParagraph"/>
+      </w:pPr>
+      <w:r>
+        <w:rPr>
+          <w:b/>
+          <w:bCs/>
+        </w:rPr>
+        <w:t>Block</w:t>
+      </w:r>
+      <w:r>
+        <w:rPr>
+          <w:b/>
+          <w:bCs/>
+        </w:rPr>
+        <w:t xml:space="preserve"> Description:</w:t>
+      </w:r>
+      <w:r>
+        <w:rPr>
+          <w:b/>
+          <w:bCs/>
+        </w:rPr>
+        <w:t xml:space="preserve"> </w:t>
+      </w:r>
+      <w:r>
+        <w:t xml:space="preserve">This </w:t>
+      </w:r>
+      <w:r>
+        <w:t xml:space="preserve">block </w:t>
+      </w:r>
+      <w:r>
+        <w:t xml:space="preserve">creates a new pathway for </w:t>
+      </w:r>
+      <w:r>
+        <w:t>blocks</w:t>
+      </w:r>
+      <w:r>
+        <w:t xml:space="preserve"> to be executed. All </w:t>
+      </w:r>
+      <w:r>
+        <w:t>blocks</w:t>
+      </w:r>
+      <w:r>
+        <w:t xml:space="preserve"> </w:t>
+      </w:r>
+      <w:r>
+        <w:t xml:space="preserve">that follow this step will act on </w:t>
+      </w:r>
+      <w:r>
+        <w:t xml:space="preserve">a virtual plate with the </w:t>
+      </w:r>
+      <w:r>
+        <w:rPr>
+          <w:b/>
+          <w:bCs/>
+        </w:rPr>
+        <w:t>Name</w:t>
+      </w:r>
+      <w:r>
+        <w:rPr>
+          <w:b/>
+          <w:bCs/>
+        </w:rPr>
+        <w:t xml:space="preserve"> </w:t>
+      </w:r>
+      <w:r>
+        <w:t>argument.</w:t>
+      </w:r>
+    </w:p>
+    <w:p>
+      <w:pPr>
+        <w:pStyle w:val="ListParagraph"/>
+      </w:pPr>
+    </w:p>
+    <w:p>
+      <w:pPr>
+        <w:pStyle w:val="ListParagraph"/>
+      </w:pPr>
+      <w:r>
+        <w:rPr>
+          <w:b/>
+          <w:bCs/>
+        </w:rPr>
+        <w:t>Name:</w:t>
+      </w:r>
+      <w:r>
+        <w:rPr>
+          <w:b/>
+          <w:bCs/>
+        </w:rPr>
         <w:tab/>
       </w:r>
       <w:r>
-        <w:rPr>
-          <w:b/>
-          <w:bCs/>
-        </w:rPr>
-        <w:t>Block</w:t>
-      </w:r>
-      <w:r>
-        <w:rPr>
-          <w:b/>
-          <w:bCs/>
-        </w:rPr>
-        <w:t xml:space="preserve"> Description:</w:t>
-      </w:r>
-      <w:r>
-        <w:rPr>
-          <w:b/>
-          <w:bCs/>
-        </w:rPr>
-        <w:t xml:space="preserve"> </w:t>
-      </w:r>
-      <w:r>
-        <w:t xml:space="preserve">This creates a new pathway for </w:t>
-      </w:r>
-      <w:r>
-        <w:t>blocks</w:t>
-      </w:r>
-      <w:r>
-        <w:t xml:space="preserve"> to be executed. All </w:t>
-      </w:r>
-      <w:r>
-        <w:t>blocks</w:t>
-      </w:r>
-      <w:r>
-        <w:t xml:space="preserve"> </w:t>
+        <w:t>C</w:t>
+      </w:r>
+      <w:r>
+        <w:t xml:space="preserve">an be any </w:t>
+      </w:r>
+      <w:r>
+        <w:t>text. This names the new pathway you are creating.</w:t>
+      </w:r>
+    </w:p>
+    <w:p>
+      <w:pPr>
+        <w:pStyle w:val="ListParagraph"/>
+      </w:pPr>
+    </w:p>
+    <w:p>
+      <w:pPr>
+        <w:pStyle w:val="ListParagraph"/>
+      </w:pPr>
+      <w:r>
+        <w:rPr>
+          <w:b/>
+          <w:bCs/>
+        </w:rPr>
+        <w:t xml:space="preserve">Type: </w:t>
+      </w:r>
+      <w:r>
+        <w:t>C</w:t>
+      </w:r>
+      <w:r>
+        <w:t xml:space="preserve">an be any value from the dropdown. This argument controls what type of </w:t>
       </w:r>
       <w:r>
         <w:tab/>
-        <w:t xml:space="preserve">that follow this step will act on </w:t>
-      </w:r>
-      <w:r>
-        <w:t xml:space="preserve">a virtual plate with the </w:t>
-      </w:r>
-      <w:r>
-        <w:rPr>
-          <w:b/>
-          <w:bCs/>
-        </w:rPr>
-        <w:t>Name</w:t>
-      </w:r>
-      <w:r>
-        <w:rPr>
-          <w:b/>
-          <w:bCs/>
-        </w:rPr>
-        <w:t xml:space="preserve"> </w:t>
-      </w:r>
-      <w:r>
-        <w:t>argument.</w:t>
-      </w:r>
-    </w:p>
-    <w:p>
-      <w:pPr>
-        <w:pStyle w:val="Paragraph"/>
-      </w:pPr>
-      <w:r>
-        <w:tab/>
-      </w:r>
-      <w:r>
-        <w:rPr>
-          <w:b/>
-          <w:bCs/>
-        </w:rPr>
-        <w:t>Name:</w:t>
-      </w:r>
-      <w:r>
-        <w:rPr>
-          <w:b/>
-          <w:bCs/>
-        </w:rPr>
-        <w:tab/>
-      </w:r>
-      <w:r>
-        <w:t>C</w:t>
-      </w:r>
-      <w:r>
-        <w:t xml:space="preserve">an be any </w:t>
-      </w:r>
-      <w:r>
-        <w:t>text. This names the new pathway you are creating.</w:t>
-      </w:r>
-    </w:p>
-    <w:p>
-      <w:pPr>
-        <w:pStyle w:val="Paragraph"/>
-      </w:pPr>
-      <w:r>
-        <w:tab/>
-      </w:r>
-      <w:r>
-        <w:rPr>
-          <w:b/>
-          <w:bCs/>
-        </w:rPr>
-        <w:t xml:space="preserve">Type: </w:t>
-      </w:r>
-      <w:r>
-        <w:t>C</w:t>
-      </w:r>
-      <w:r>
-        <w:t xml:space="preserve">an be any value from the dropdown. This argument controls what type of </w:t>
-      </w:r>
-      <w:r>
-        <w:tab/>
-      </w:r>
-      <w:r>
-        <w:t xml:space="preserve">labware can be used for deck loading. This does not limit the volume of the </w:t>
       </w:r>
       <w:r>
         <w:t>labware</w:t>
       </w:r>
       <w:r>
+        <w:t xml:space="preserve"> c</w:t>
+      </w:r>
+      <w:r>
+        <w:t xml:space="preserve">an be used for deck loading. This does not limit the volume of the </w:t>
+      </w:r>
+      <w:r>
+        <w:t>labware</w:t>
+      </w:r>
+      <w:r>
         <w:t>.</w:t>
       </w:r>
     </w:p>
@@ -1404,18 +1367,20 @@
       <w:pPr>
         <w:pStyle w:val="Heading3"/>
       </w:pPr>
+      <w:bookmarkStart w:id="18" w:name="BlockDescriptionsSplitPlate"/>
       <w:r>
         <w:t>Split Plate</w:t>
       </w:r>
     </w:p>
-    <w:p>
-      <w:pPr>
-        <w:pStyle w:val="Paragraph"/>
-      </w:pPr>
-      <w:r>
-        <w:tab/>
-      </w:r>
-      <w:r>
+    <w:bookmarkEnd w:id="18"/>
+    <w:p>
+      <w:pPr>
+        <w:pStyle w:val="ListParagraph"/>
+      </w:pPr>
+      <w:r>
+        <w:rPr>
+          <w:noProof/>
+        </w:rPr>
         <w:drawing>
           <wp:inline distT="0" distB="0" distL="0" distR="0" wp14:anchorId="1E8DA4C8" wp14:editId="19F1D79A">
             <wp:extent cx="5033010" cy="787400"/>
@@ -1471,17 +1436,176 @@
     </w:p>
     <w:p>
       <w:pPr>
-        <w:pStyle w:val="Paragraph"/>
-      </w:pPr>
+        <w:pStyle w:val="ListParagraph"/>
+        <w:rPr>
+          <w:b/>
+          <w:bCs/>
+        </w:rPr>
+      </w:pPr>
+    </w:p>
+    <w:p>
+      <w:pPr>
+        <w:pStyle w:val="ListParagraph"/>
+      </w:pPr>
+      <w:r>
+        <w:rPr>
+          <w:b/>
+          <w:bCs/>
+        </w:rPr>
+        <w:t>Block</w:t>
+      </w:r>
+      <w:r>
+        <w:rPr>
+          <w:b/>
+          <w:bCs/>
+        </w:rPr>
+        <w:t xml:space="preserve"> </w:t>
+      </w:r>
+      <w:r>
+        <w:rPr>
+          <w:b/>
+          <w:bCs/>
+        </w:rPr>
+        <w:t>Description:</w:t>
+      </w:r>
+      <w:r>
+        <w:t xml:space="preserve"> This </w:t>
+      </w:r>
+      <w:r>
+        <w:t xml:space="preserve">block </w:t>
+      </w:r>
+      <w:r>
+        <w:t>splits a pathway into two new pathways. These pathways are processed together, meaning no delay is expected for actions across pathways.</w:t>
+      </w:r>
+    </w:p>
+    <w:p>
+      <w:pPr>
+        <w:pStyle w:val="ListParagraph"/>
+      </w:pPr>
+      <w:r>
+        <w:rPr>
+          <w:b/>
+          <w:bCs/>
+        </w:rPr>
+        <w:lastRenderedPageBreak/>
+        <w:t>Plate Choice:</w:t>
+      </w:r>
+      <w:r>
+        <w:t xml:space="preserve"> </w:t>
+      </w:r>
+      <w:r>
+        <w:t>This</w:t>
+      </w:r>
+      <w:r>
+        <w:t xml:space="preserve"> chooses the path for each sample. There are always </w:t>
+      </w:r>
+      <w:r>
+        <w:t>5</w:t>
+      </w:r>
+      <w:r>
+        <w:t xml:space="preserve"> available options: Split, Concurrent, the 2 names you choose for the new pathways</w:t>
+      </w:r>
+      <w:r>
+        <w:t xml:space="preserve"> or a Worklist Column</w:t>
+      </w:r>
+      <w:r>
+        <w:t xml:space="preserve">. The </w:t>
+      </w:r>
+      <w:r>
+        <w:rPr>
+          <w:b/>
+          <w:bCs/>
+        </w:rPr>
+        <w:t>Split</w:t>
+      </w:r>
+      <w:r>
+        <w:t xml:space="preserve"> choice means that the sample will be processed on both pathways, but the volume will be halved. The </w:t>
+      </w:r>
+      <w:r>
+        <w:rPr>
+          <w:b/>
+          <w:bCs/>
+        </w:rPr>
+        <w:t>Concurrent</w:t>
+      </w:r>
+      <w:r>
+        <w:t xml:space="preserve"> choice means that the sample will be processed on both pathways, but the volume will not be halved. </w:t>
+      </w:r>
+      <w:r>
+        <w:t xml:space="preserve">If you choose the name </w:t>
+      </w:r>
+      <w:r>
+        <w:t xml:space="preserve">for </w:t>
+      </w:r>
+      <w:r>
+        <w:rPr>
+          <w:b/>
+          <w:bCs/>
+        </w:rPr>
+        <w:t>P</w:t>
+      </w:r>
+      <w:r>
+        <w:rPr>
+          <w:b/>
+          <w:bCs/>
+        </w:rPr>
+        <w:t xml:space="preserve">athway </w:t>
+      </w:r>
+      <w:r>
+        <w:rPr>
+          <w:b/>
+          <w:bCs/>
+        </w:rPr>
+        <w:t xml:space="preserve">1 </w:t>
+      </w:r>
+      <w:r>
+        <w:t>or</w:t>
+      </w:r>
+      <w:r>
+        <w:t xml:space="preserve"> </w:t>
+      </w:r>
+      <w:r>
+        <w:rPr>
+          <w:b/>
+          <w:bCs/>
+        </w:rPr>
+        <w:t>Pathway</w:t>
+      </w:r>
+      <w:r>
+        <w:rPr>
+          <w:b/>
+          <w:bCs/>
+        </w:rPr>
+        <w:t xml:space="preserve"> 2</w:t>
+      </w:r>
+      <w:r>
+        <w:t>, that</w:t>
+      </w:r>
+      <w:r>
+        <w:t xml:space="preserve"> means that the sample will be processed on only that </w:t>
+      </w:r>
       <w:r>
         <w:tab/>
       </w:r>
       <w:r>
-        <w:rPr>
-          <w:b/>
-          <w:bCs/>
-        </w:rPr>
-        <w:t>Block</w:t>
+        <w:t>pathway and the volume will not be halved.</w:t>
+      </w:r>
+    </w:p>
+    <w:p>
+      <w:pPr>
+        <w:pStyle w:val="ListParagraph"/>
+      </w:pPr>
+    </w:p>
+    <w:p>
+      <w:pPr>
+        <w:pStyle w:val="ListParagraph"/>
+      </w:pPr>
+      <w:r>
+        <w:rPr>
+          <w:b/>
+          <w:bCs/>
+        </w:rPr>
+        <w:t>Plate Name 1:</w:t>
       </w:r>
       <w:r>
         <w:rPr>
@@ -1491,188 +1615,32 @@
         <w:t xml:space="preserve"> </w:t>
       </w:r>
       <w:r>
-        <w:rPr>
-          <w:b/>
-          <w:bCs/>
-        </w:rPr>
-        <w:t>Description:</w:t>
-      </w:r>
-      <w:r>
-        <w:t xml:space="preserve"> This splits a pathway into two new pathways. These pathways are </w:t>
-      </w:r>
-      <w:r>
-        <w:tab/>
-        <w:t>processed together, meaning no delay is expected for actions across pathways.</w:t>
-      </w:r>
-    </w:p>
-    <w:p>
-      <w:pPr>
-        <w:pStyle w:val="Paragraph"/>
-      </w:pPr>
-      <w:r>
-        <w:lastRenderedPageBreak/>
-        <w:tab/>
-      </w:r>
-      <w:r>
-        <w:rPr>
-          <w:b/>
-          <w:bCs/>
-        </w:rPr>
-        <w:t>Plate Choice:</w:t>
+        <w:t>C</w:t>
+      </w:r>
+      <w:r>
+        <w:t>an be any text. This names the new pathway you are creating.</w:t>
+      </w:r>
+    </w:p>
+    <w:p>
+      <w:pPr>
+        <w:pStyle w:val="ListParagraph"/>
+      </w:pPr>
+    </w:p>
+    <w:p>
+      <w:pPr>
+        <w:pStyle w:val="ListParagraph"/>
+      </w:pPr>
+      <w:r>
+        <w:rPr>
+          <w:b/>
+          <w:bCs/>
+        </w:rPr>
+        <w:t>Plate Name 2:</w:t>
       </w:r>
       <w:r>
         <w:t xml:space="preserve"> </w:t>
       </w:r>
       <w:r>
-        <w:t>This</w:t>
-      </w:r>
-      <w:r>
-        <w:t xml:space="preserve"> chooses the path for each sample. There are always </w:t>
-      </w:r>
-      <w:r>
-        <w:t>5</w:t>
-      </w:r>
-      <w:r>
-        <w:t xml:space="preserve"> available </w:t>
-      </w:r>
-      <w:r>
-        <w:tab/>
-        <w:t>options: Split, Concurrent, the 2 names you choose for the new pathways</w:t>
-      </w:r>
-      <w:r>
-        <w:t xml:space="preserve"> or a Worklist </w:t>
-      </w:r>
-      <w:r>
-        <w:tab/>
-      </w:r>
-      <w:r>
-        <w:t>Column</w:t>
-      </w:r>
-      <w:r>
-        <w:t xml:space="preserve">. The </w:t>
-      </w:r>
-      <w:r>
-        <w:rPr>
-          <w:b/>
-          <w:bCs/>
-        </w:rPr>
-        <w:t>Split</w:t>
-      </w:r>
-      <w:r>
-        <w:t xml:space="preserve"> choice means that the sample will be processed on both pathways, but </w:t>
-      </w:r>
-      <w:r>
-        <w:tab/>
-      </w:r>
-      <w:r>
-        <w:t xml:space="preserve">the volume will be halved. The </w:t>
-      </w:r>
-      <w:r>
-        <w:rPr>
-          <w:b/>
-          <w:bCs/>
-        </w:rPr>
-        <w:t>Concurrent</w:t>
-      </w:r>
-      <w:r>
-        <w:t xml:space="preserve"> choice means that the sample will be </w:t>
-      </w:r>
-      <w:r>
-        <w:tab/>
-      </w:r>
-      <w:r>
-        <w:t xml:space="preserve">processed on both pathways, but the volume will not be halved. </w:t>
-      </w:r>
-      <w:r>
-        <w:t xml:space="preserve">If you choose the name </w:t>
-      </w:r>
-      <w:r>
-        <w:t xml:space="preserve">for </w:t>
-      </w:r>
-      <w:r>
-        <w:tab/>
-      </w:r>
-      <w:r>
-        <w:rPr>
-          <w:b/>
-          <w:bCs/>
-        </w:rPr>
-        <w:t>P</w:t>
-      </w:r>
-      <w:r>
-        <w:rPr>
-          <w:b/>
-          <w:bCs/>
-        </w:rPr>
-        <w:t xml:space="preserve">athway </w:t>
-      </w:r>
-      <w:r>
-        <w:rPr>
-          <w:b/>
-          <w:bCs/>
-        </w:rPr>
-        <w:t xml:space="preserve">1 </w:t>
-      </w:r>
-      <w:r>
-        <w:t>or</w:t>
-      </w:r>
-      <w:r>
-        <w:t xml:space="preserve"> </w:t>
-      </w:r>
-      <w:r>
-        <w:tab/>
-      </w:r>
-      <w:r>
-        <w:rPr>
-          <w:b/>
-          <w:bCs/>
-        </w:rPr>
-        <w:t>Pathway</w:t>
-      </w:r>
-      <w:r>
-        <w:rPr>
-          <w:b/>
-          <w:bCs/>
-        </w:rPr>
-        <w:t xml:space="preserve"> 2</w:t>
-      </w:r>
-      <w:r>
-        <w:t>, that</w:t>
-      </w:r>
-      <w:r>
-        <w:t xml:space="preserve"> means that the sample will be processed on only that </w:t>
-      </w:r>
-      <w:r>
-        <w:tab/>
-      </w:r>
-      <w:r>
-        <w:t>pathway and the volume will not be halved.</w:t>
-      </w:r>
-    </w:p>
-    <w:p>
-      <w:pPr>
-        <w:pStyle w:val="Paragraph"/>
-        <w:rPr>
-          <w:b/>
-          <w:bCs/>
-        </w:rPr>
-      </w:pPr>
-      <w:r>
-        <w:rPr>
-          <w:b/>
-          <w:bCs/>
-        </w:rPr>
-        <w:tab/>
-        <w:t>Plate Name 1:</w:t>
-      </w:r>
-      <w:r>
-        <w:rPr>
-          <w:b/>
-          <w:bCs/>
-        </w:rPr>
-        <w:t xml:space="preserve"> </w:t>
-      </w:r>
-      <w:r>
         <w:t>C</w:t>
       </w:r>
       <w:r>
@@ -1681,49 +1649,22 @@
     </w:p>
     <w:p>
       <w:pPr>
-        <w:pStyle w:val="Paragraph"/>
-        <w:rPr>
-          <w:b/>
-          <w:bCs/>
-        </w:rPr>
-      </w:pPr>
-      <w:r>
-        <w:rPr>
-          <w:b/>
-          <w:bCs/>
-        </w:rPr>
-        <w:tab/>
-        <w:t>Plate Name 2:</w:t>
-      </w:r>
-      <w:r>
-        <w:t xml:space="preserve"> </w:t>
-      </w:r>
-      <w:r>
-        <w:t>C</w:t>
-      </w:r>
-      <w:r>
-        <w:t>an be any text. This names the new pathway you are creating</w:t>
-      </w:r>
-      <w:r>
-        <w:t>.</w:t>
-      </w:r>
-    </w:p>
-    <w:p>
-      <w:pPr>
         <w:pStyle w:val="Heading3"/>
       </w:pPr>
+      <w:bookmarkStart w:id="19" w:name="BlockDescriptionsMergePlates"/>
       <w:r>
         <w:t>Merge Plates</w:t>
       </w:r>
     </w:p>
-    <w:p>
-      <w:pPr>
-        <w:pStyle w:val="Paragraph"/>
-      </w:pPr>
-      <w:r>
-        <w:tab/>
-      </w:r>
-      <w:r>
+    <w:bookmarkEnd w:id="19"/>
+    <w:p>
+      <w:pPr>
+        <w:pStyle w:val="ListParagraph"/>
+      </w:pPr>
+      <w:r>
+        <w:rPr>
+          <w:noProof/>
+        </w:rPr>
         <w:drawing>
           <wp:inline distT="0" distB="0" distL="0" distR="0" wp14:anchorId="78AB56C0" wp14:editId="3118F3B3">
             <wp:extent cx="5033010" cy="596265"/>
@@ -1779,11 +1720,17 @@
     </w:p>
     <w:p>
       <w:pPr>
-        <w:pStyle w:val="Paragraph"/>
-      </w:pPr>
-      <w:r>
-        <w:tab/>
-      </w:r>
+        <w:pStyle w:val="ListParagraph"/>
+        <w:rPr>
+          <w:b/>
+          <w:bCs/>
+        </w:rPr>
+      </w:pPr>
+    </w:p>
+    <w:p>
+      <w:pPr>
+        <w:pStyle w:val="ListParagraph"/>
+      </w:pPr>
       <w:r>
         <w:rPr>
           <w:b/>
@@ -1792,23 +1739,27 @@
         <w:t>Block Description:</w:t>
       </w:r>
       <w:r>
-        <w:t xml:space="preserve"> This merges 2 pathways into a single pathway.</w:t>
-      </w:r>
-      <w:r>
-        <w:t xml:space="preserve"> A merge block is </w:t>
-      </w:r>
-      <w:r>
-        <w:tab/>
-        <w:t>required on each pathway you would like to merge.</w:t>
-      </w:r>
-    </w:p>
-    <w:p>
-      <w:pPr>
-        <w:pStyle w:val="Paragraph"/>
-      </w:pPr>
-      <w:r>
-        <w:tab/>
-      </w:r>
+        <w:t xml:space="preserve"> This</w:t>
+      </w:r>
+      <w:r>
+        <w:t xml:space="preserve"> block</w:t>
+      </w:r>
+      <w:r>
+        <w:t xml:space="preserve"> merges 2 pathways into a single pathway.</w:t>
+      </w:r>
+      <w:r>
+        <w:t xml:space="preserve"> A merge block is required on each pathway you would like to merge.</w:t>
+      </w:r>
+    </w:p>
+    <w:p>
+      <w:pPr>
+        <w:pStyle w:val="ListParagraph"/>
+      </w:pPr>
+    </w:p>
+    <w:p>
+      <w:pPr>
+        <w:pStyle w:val="ListParagraph"/>
+      </w:pPr>
       <w:r>
         <w:rPr>
           <w:b/>
@@ -1831,11 +1782,13 @@
     </w:p>
     <w:p>
       <w:pPr>
-        <w:pStyle w:val="Paragraph"/>
-      </w:pPr>
-      <w:r>
-        <w:tab/>
-      </w:r>
+        <w:pStyle w:val="ListParagraph"/>
+      </w:pPr>
+    </w:p>
+    <w:p>
+      <w:pPr>
+        <w:pStyle w:val="ListParagraph"/>
+      </w:pPr>
       <w:r>
         <w:rPr>
           <w:b/>
@@ -1867,9 +1820,6 @@
         <w:t xml:space="preserve">. If both Merge blocks are </w:t>
       </w:r>
       <w:r>
-        <w:tab/>
-      </w:r>
-      <w:r>
         <w:t>Yes,</w:t>
       </w:r>
       <w:r>
@@ -1885,37 +1835,27 @@
         <w:t>n</w:t>
       </w:r>
       <w:r>
-        <w:t xml:space="preserve"> </w:t>
-      </w:r>
-      <w:r>
-        <w:tab/>
-      </w:r>
-      <w:r>
-        <w:t xml:space="preserve">this will merge both pathways together. If the volumes were halved by a Split Plate block </w:t>
-      </w:r>
-      <w:r>
-        <w:tab/>
-      </w:r>
-      <w:r>
-        <w:t>then they will stay halved once merged.</w:t>
+        <w:t xml:space="preserve"> this will merge both pathways together. If the volumes were halved by a Split Plate block then they will stay halved once merged.</w:t>
       </w:r>
     </w:p>
     <w:p>
       <w:pPr>
         <w:pStyle w:val="Heading3"/>
       </w:pPr>
+      <w:bookmarkStart w:id="20" w:name="BlockDescriptionsFinish"/>
       <w:r>
         <w:t>Finish</w:t>
       </w:r>
     </w:p>
-    <w:p>
-      <w:pPr>
-        <w:pStyle w:val="Paragraph"/>
-      </w:pPr>
-      <w:r>
-        <w:tab/>
-      </w:r>
-      <w:r>
+    <w:bookmarkEnd w:id="20"/>
+    <w:p>
+      <w:pPr>
+        <w:pStyle w:val="ListParagraph"/>
+      </w:pPr>
+      <w:r>
+        <w:rPr>
+          <w:noProof/>
+        </w:rPr>
         <w:drawing>
           <wp:inline distT="0" distB="0" distL="0" distR="0" wp14:anchorId="205F6C61" wp14:editId="1FD89A67">
             <wp:extent cx="5033010" cy="413385"/>
@@ -1971,11 +1911,17 @@
     </w:p>
     <w:p>
       <w:pPr>
-        <w:pStyle w:val="Paragraph"/>
-      </w:pPr>
-      <w:r>
-        <w:tab/>
-      </w:r>
+        <w:pStyle w:val="ListParagraph"/>
+        <w:rPr>
+          <w:b/>
+          <w:bCs/>
+        </w:rPr>
+      </w:pPr>
+    </w:p>
+    <w:p>
+      <w:pPr>
+        <w:pStyle w:val="ListParagraph"/>
+      </w:pPr>
       <w:r>
         <w:rPr>
           <w:b/>
@@ -1984,17 +1930,14 @@
         <w:t>Block Description:</w:t>
       </w:r>
       <w:r>
-        <w:t xml:space="preserve"> This block terminates flow on a pathway. This block should always be </w:t>
-      </w:r>
-      <w:r>
-        <w:tab/>
-        <w:t>the last block in a pathway.</w:t>
+        <w:t xml:space="preserve"> This block terminates flow on a pathway. This block should always be the last block in a pathway.</w:t>
       </w:r>
     </w:p>
     <w:p>
       <w:pPr>
         <w:pStyle w:val="Heading2"/>
       </w:pPr>
+      <w:bookmarkStart w:id="21" w:name="BlockDescriptionsActions"/>
       <w:r>
         <w:lastRenderedPageBreak/>
         <w:t>Actions</w:t>
@@ -2004,18 +1947,21 @@
       <w:pPr>
         <w:pStyle w:val="Heading3"/>
       </w:pPr>
+      <w:bookmarkStart w:id="22" w:name="BlockDescriptionsDilute"/>
+      <w:bookmarkEnd w:id="21"/>
       <w:r>
         <w:t>Dilute</w:t>
       </w:r>
     </w:p>
-    <w:p>
-      <w:pPr>
-        <w:pStyle w:val="Paragraph"/>
-      </w:pPr>
-      <w:r>
-        <w:tab/>
-      </w:r>
-      <w:r>
+    <w:bookmarkEnd w:id="22"/>
+    <w:p>
+      <w:pPr>
+        <w:pStyle w:val="ListParagraph"/>
+      </w:pPr>
+      <w:r>
+        <w:rPr>
+          <w:noProof/>
+        </w:rPr>
         <w:drawing>
           <wp:inline distT="0" distB="0" distL="0" distR="0" wp14:anchorId="7D1100AF" wp14:editId="6518EAD4">
             <wp:extent cx="5033010" cy="1391285"/>
@@ -2068,11 +2014,17 @@
     </w:p>
     <w:p>
       <w:pPr>
-        <w:pStyle w:val="Paragraph"/>
-      </w:pPr>
-      <w:r>
-        <w:tab/>
-      </w:r>
+        <w:pStyle w:val="ListParagraph"/>
+        <w:rPr>
+          <w:b/>
+          <w:bCs/>
+        </w:rPr>
+      </w:pPr>
+    </w:p>
+    <w:p>
+      <w:pPr>
+        <w:pStyle w:val="ListParagraph"/>
+      </w:pPr>
       <w:r>
         <w:rPr>
           <w:b/>
@@ -2101,11 +2053,7 @@
         <w:t>Diluent</w:t>
       </w:r>
       <w:r>
-        <w:t xml:space="preserve"> to </w:t>
-      </w:r>
-      <w:r>
-        <w:tab/>
-        <w:t xml:space="preserve">dilute the </w:t>
+        <w:t xml:space="preserve"> to dilute the </w:t>
       </w:r>
       <w:r>
         <w:rPr>
@@ -2122,7 +2070,17 @@
           <w:b/>
           <w:bCs/>
         </w:rPr>
-        <w:t>Starting Concentration (mg/mL)</w:t>
+        <w:t xml:space="preserve">Starting Concentration (mg/mL) </w:t>
+      </w:r>
+      <w:r>
+        <w:t xml:space="preserve">to the </w:t>
+      </w:r>
+      <w:r>
+        <w:rPr>
+          <w:b/>
+          <w:bCs/>
+        </w:rPr>
+        <w:t>Target</w:t>
       </w:r>
       <w:r>
         <w:rPr>
@@ -2132,56 +2090,23 @@
         <w:t xml:space="preserve"> </w:t>
       </w:r>
       <w:r>
-        <w:t xml:space="preserve">to the </w:t>
-      </w:r>
-      <w:r>
-        <w:rPr>
-          <w:b/>
-          <w:bCs/>
-        </w:rPr>
-        <w:t>Target</w:t>
-      </w:r>
-      <w:r>
-        <w:rPr>
-          <w:b/>
-          <w:bCs/>
-        </w:rPr>
-        <w:tab/>
-      </w:r>
-      <w:r>
-        <w:rPr>
-          <w:b/>
-          <w:bCs/>
-        </w:rPr>
-        <w:t>Concentration</w:t>
-      </w:r>
-      <w:r>
-        <w:rPr>
-          <w:b/>
-          <w:bCs/>
-        </w:rPr>
-        <w:t xml:space="preserve"> (mg/mL)</w:t>
-      </w:r>
-      <w:r>
-        <w:t xml:space="preserve">. Behind the scenes, this block is made from two Liquid Transfer </w:t>
-      </w:r>
-      <w:r>
-        <w:tab/>
-      </w:r>
-      <w:r>
-        <w:t xml:space="preserve">blocks. This block will always pipette the largest volume first, which ensures complete </w:t>
-      </w:r>
-      <w:r>
-        <w:tab/>
-      </w:r>
-      <w:r>
-        <w:t>transfer down to 1uL.</w:t>
-      </w:r>
-      <w:r>
-        <w:t xml:space="preserve"> The formula C1V1 = C2V2 is used to determine the volume of </w:t>
-      </w:r>
-      <w:r>
-        <w:tab/>
+        <w:rPr>
+          <w:b/>
+          <w:bCs/>
+        </w:rPr>
+        <w:t>Concentration (mg/mL)</w:t>
+      </w:r>
+      <w:r>
+        <w:t>. Behind the scenes, this block is made from two Liquid Transfer blocks. This block will always pipette the largest volume first, which ensures complete transfer down to 1uL.</w:t>
+      </w:r>
+      <w:r>
+        <w:t xml:space="preserve"> </w:t>
+      </w:r>
+      <w:r>
+        <w:t>The formula C1V1 = C2V2 is used to determine the volume of</w:t>
+      </w:r>
+      <w:r>
+        <w:t xml:space="preserve"> </w:t>
       </w:r>
       <w:r>
         <w:rPr>
@@ -2206,14 +2131,18 @@
     </w:p>
     <w:p>
       <w:pPr>
-        <w:pStyle w:val="Paragraph"/>
-      </w:pPr>
-      <w:r>
-        <w:rPr>
-          <w:b/>
-          <w:bCs/>
-        </w:rPr>
-        <w:tab/>
+        <w:pStyle w:val="ListParagraph"/>
+      </w:pPr>
+    </w:p>
+    <w:p>
+      <w:pPr>
+        <w:pStyle w:val="ListParagraph"/>
+      </w:pPr>
+      <w:r>
+        <w:rPr>
+          <w:b/>
+          <w:bCs/>
+        </w:rPr>
         <w:t>Source:</w:t>
       </w:r>
       <w:r>
@@ -2222,18 +2151,18 @@
     </w:p>
     <w:p>
       <w:pPr>
-        <w:pStyle w:val="Paragraph"/>
-        <w:rPr>
-          <w:b/>
-          <w:bCs/>
-        </w:rPr>
-      </w:pPr>
-      <w:r>
-        <w:rPr>
-          <w:b/>
-          <w:bCs/>
-        </w:rPr>
-        <w:tab/>
+        <w:pStyle w:val="ListParagraph"/>
+      </w:pPr>
+    </w:p>
+    <w:p>
+      <w:pPr>
+        <w:pStyle w:val="ListParagraph"/>
+      </w:pPr>
+      <w:r>
+        <w:rPr>
+          <w:b/>
+          <w:bCs/>
+        </w:rPr>
         <w:t>Diluent:</w:t>
       </w:r>
       <w:r>
@@ -2249,14 +2178,18 @@
     </w:p>
     <w:p>
       <w:pPr>
-        <w:pStyle w:val="Paragraph"/>
-      </w:pPr>
-      <w:r>
-        <w:rPr>
-          <w:b/>
-          <w:bCs/>
-        </w:rPr>
-        <w:tab/>
+        <w:pStyle w:val="ListParagraph"/>
+      </w:pPr>
+    </w:p>
+    <w:p>
+      <w:pPr>
+        <w:pStyle w:val="ListParagraph"/>
+      </w:pPr>
+      <w:r>
+        <w:rPr>
+          <w:b/>
+          <w:bCs/>
+        </w:rPr>
         <w:t>Starting Concentration (mg/mL):</w:t>
       </w:r>
       <w:r>
@@ -2265,18 +2198,18 @@
     </w:p>
     <w:p>
       <w:pPr>
-        <w:pStyle w:val="Paragraph"/>
-        <w:rPr>
-          <w:b/>
-          <w:bCs/>
-        </w:rPr>
-      </w:pPr>
-      <w:r>
-        <w:rPr>
-          <w:b/>
-          <w:bCs/>
-        </w:rPr>
-        <w:tab/>
+        <w:pStyle w:val="ListParagraph"/>
+      </w:pPr>
+    </w:p>
+    <w:p>
+      <w:pPr>
+        <w:pStyle w:val="ListParagraph"/>
+      </w:pPr>
+      <w:r>
+        <w:rPr>
+          <w:b/>
+          <w:bCs/>
+        </w:rPr>
         <w:t>Target Concentration (mg/mL):</w:t>
       </w:r>
       <w:r>
@@ -2292,18 +2225,18 @@
     </w:p>
     <w:p>
       <w:pPr>
-        <w:pStyle w:val="Paragraph"/>
-        <w:rPr>
-          <w:b/>
-          <w:bCs/>
-        </w:rPr>
-      </w:pPr>
-      <w:r>
-        <w:rPr>
-          <w:b/>
-          <w:bCs/>
-        </w:rPr>
-        <w:tab/>
+        <w:pStyle w:val="ListParagraph"/>
+      </w:pPr>
+    </w:p>
+    <w:p>
+      <w:pPr>
+        <w:pStyle w:val="ListParagraph"/>
+      </w:pPr>
+      <w:r>
+        <w:rPr>
+          <w:b/>
+          <w:bCs/>
+        </w:rPr>
         <w:t xml:space="preserve">Target Volume (uL): </w:t>
       </w:r>
       <w:r>
@@ -2312,29 +2245,22 @@
     </w:p>
     <w:p>
       <w:pPr>
-        <w:pStyle w:val="Paragraph"/>
-        <w:rPr>
-          <w:b/>
-          <w:bCs/>
-        </w:rPr>
-      </w:pPr>
-      <w:r>
-        <w:rPr>
-          <w:b/>
-          <w:bCs/>
-        </w:rPr>
-        <w:tab/>
+        <w:pStyle w:val="ListParagraph"/>
+      </w:pPr>
+    </w:p>
+    <w:p>
+      <w:pPr>
+        <w:pStyle w:val="ListParagraph"/>
+      </w:pPr>
+      <w:r>
+        <w:rPr>
+          <w:b/>
+          <w:bCs/>
+        </w:rPr>
         <w:t xml:space="preserve">Max Source Volume (uL): </w:t>
       </w:r>
       <w:r>
-        <w:t>Can be any number or a worklist column</w:t>
-      </w:r>
-      <w:r>
-        <w:t xml:space="preserve">. This parameter </w:t>
-      </w:r>
-      <w:r>
-        <w:tab/>
-        <w:t xml:space="preserve">limits how much volume can be taken from the </w:t>
+        <w:t xml:space="preserve">Can be any number or a worklist column. This parameter limits how much volume can be taken from the </w:t>
       </w:r>
       <w:r>
         <w:rPr>
@@ -2351,11 +2277,7 @@
         <w:t>ource</w:t>
       </w:r>
       <w:r>
-        <w:t xml:space="preserve">. Example: If the dilution requires </w:t>
-      </w:r>
-      <w:r>
-        <w:tab/>
-        <w:t xml:space="preserve">100uL of </w:t>
+        <w:t xml:space="preserve">. Example: If the dilution requires 100uL of </w:t>
       </w:r>
       <w:r>
         <w:rPr>
@@ -2382,11 +2304,7 @@
         <w:t>ource</w:t>
       </w:r>
       <w:r>
-        <w:t xml:space="preserve">. </w:t>
-      </w:r>
-      <w:r>
-        <w:tab/>
-        <w:t xml:space="preserve">The remaining 20uL will be taken from </w:t>
+        <w:t xml:space="preserve">. The remaining 20uL will be taken from </w:t>
       </w:r>
       <w:r>
         <w:rPr>
@@ -2400,21 +2318,23 @@
       <w:pPr>
         <w:pStyle w:val="Heading3"/>
       </w:pPr>
+      <w:bookmarkStart w:id="23" w:name="BlockDescriptionsIMCSSizeXDesalt"/>
       <w:r>
         <w:t>IMCS SizeX Desalt</w:t>
       </w:r>
     </w:p>
-    <w:p>
-      <w:pPr>
-        <w:pStyle w:val="Paragraph"/>
-      </w:pPr>
-      <w:r>
-        <w:tab/>
-      </w:r>
+    <w:bookmarkEnd w:id="23"/>
+    <w:p>
+      <w:pPr>
+        <w:pStyle w:val="ListParagraph"/>
+      </w:pPr>
       <w:r>
         <w:t xml:space="preserve"> </w:t>
       </w:r>
       <w:r>
+        <w:rPr>
+          <w:noProof/>
+        </w:rPr>
         <w:drawing>
           <wp:inline distT="0" distB="0" distL="0" distR="0" wp14:anchorId="662D3F8B" wp14:editId="1CD91855">
             <wp:extent cx="4906010" cy="1169035"/>
@@ -2476,17 +2396,23 @@
     </w:p>
     <w:p>
       <w:pPr>
-        <w:pStyle w:val="Paragraph"/>
-      </w:pPr>
-      <w:r>
+        <w:pStyle w:val="ListParagraph"/>
+        <w:rPr>
+          <w:b/>
+          <w:bCs/>
+        </w:rPr>
+      </w:pPr>
+    </w:p>
+    <w:p>
+      <w:pPr>
+        <w:pStyle w:val="ListParagraph"/>
+      </w:pPr>
+      <w:r>
+        <w:rPr>
+          <w:b/>
+          <w:bCs/>
+        </w:rPr>
         <w:lastRenderedPageBreak/>
-        <w:tab/>
-      </w:r>
-      <w:r>
-        <w:rPr>
-          <w:b/>
-          <w:bCs/>
-        </w:rPr>
         <w:t>Block Description:</w:t>
       </w:r>
       <w:r>
@@ -2502,32 +2428,30 @@
         <w:t xml:space="preserve"> desalt</w:t>
       </w:r>
       <w:r>
-        <w:t xml:space="preserve"> intact </w:t>
-      </w:r>
-      <w:r>
-        <w:tab/>
-      </w:r>
-      <w:r>
-        <w:t>protein sample.</w:t>
-      </w:r>
-      <w:r>
-        <w:t xml:space="preserve"> Sample must be denatured, reduced, and alkylated prior to desalting. Only </w:t>
-      </w:r>
-      <w:r>
-        <w:tab/>
-        <w:t>SizeX100 is supported.</w:t>
-      </w:r>
-    </w:p>
-    <w:p>
-      <w:pPr>
-        <w:pStyle w:val="Paragraph"/>
-      </w:pPr>
-      <w:r>
-        <w:rPr>
-          <w:b/>
-          <w:bCs/>
-        </w:rPr>
-        <w:tab/>
+        <w:t xml:space="preserve"> intact protein sample.</w:t>
+      </w:r>
+      <w:r>
+        <w:t xml:space="preserve"> Sample must be denatured, reduced, and alkylated prior to desalting. Only SizeX100 is supported.</w:t>
+      </w:r>
+    </w:p>
+    <w:p>
+      <w:pPr>
+        <w:pStyle w:val="ListParagraph"/>
+        <w:rPr>
+          <w:b/>
+          <w:bCs/>
+        </w:rPr>
+      </w:pPr>
+    </w:p>
+    <w:p>
+      <w:pPr>
+        <w:pStyle w:val="ListParagraph"/>
+      </w:pPr>
+      <w:r>
+        <w:rPr>
+          <w:b/>
+          <w:bCs/>
+        </w:rPr>
         <w:t>Source Plate:</w:t>
       </w:r>
       <w:r>
@@ -2536,14 +2460,18 @@
     </w:p>
     <w:p>
       <w:pPr>
-        <w:pStyle w:val="Paragraph"/>
-      </w:pPr>
-      <w:r>
-        <w:rPr>
-          <w:b/>
-          <w:bCs/>
-        </w:rPr>
-        <w:tab/>
+        <w:pStyle w:val="ListParagraph"/>
+      </w:pPr>
+    </w:p>
+    <w:p>
+      <w:pPr>
+        <w:pStyle w:val="ListParagraph"/>
+      </w:pPr>
+      <w:r>
+        <w:rPr>
+          <w:b/>
+          <w:bCs/>
+        </w:rPr>
         <w:t>Waste Plate:</w:t>
       </w:r>
       <w:r>
@@ -2552,14 +2480,22 @@
     </w:p>
     <w:p>
       <w:pPr>
-        <w:pStyle w:val="Paragraph"/>
-      </w:pPr>
-      <w:r>
-        <w:rPr>
-          <w:b/>
-          <w:bCs/>
-        </w:rPr>
-        <w:tab/>
+        <w:pStyle w:val="ListParagraph"/>
+        <w:rPr>
+          <w:b/>
+          <w:bCs/>
+        </w:rPr>
+      </w:pPr>
+    </w:p>
+    <w:p>
+      <w:pPr>
+        <w:pStyle w:val="ListParagraph"/>
+      </w:pPr>
+      <w:r>
+        <w:rPr>
+          <w:b/>
+          <w:bCs/>
+        </w:rPr>
         <w:t xml:space="preserve">Equilibration Buffer: </w:t>
       </w:r>
       <w:r>
@@ -2568,14 +2504,22 @@
     </w:p>
     <w:p>
       <w:pPr>
-        <w:pStyle w:val="Paragraph"/>
-      </w:pPr>
-      <w:r>
-        <w:rPr>
-          <w:b/>
-          <w:bCs/>
-        </w:rPr>
-        <w:tab/>
+        <w:pStyle w:val="ListParagraph"/>
+        <w:rPr>
+          <w:b/>
+          <w:bCs/>
+        </w:rPr>
+      </w:pPr>
+    </w:p>
+    <w:p>
+      <w:pPr>
+        <w:pStyle w:val="ListParagraph"/>
+      </w:pPr>
+      <w:r>
+        <w:rPr>
+          <w:b/>
+          <w:bCs/>
+        </w:rPr>
         <w:t>Load Volume:</w:t>
       </w:r>
       <w:r>
@@ -2588,7 +2532,7 @@
         <w:t>he typical yield for IMCS tips is 80% of the</w:t>
       </w:r>
       <w:r>
-        <w:tab/>
+        <w:t xml:space="preserve"> </w:t>
       </w:r>
       <w:r>
         <w:rPr>
@@ -2601,30 +2545,25 @@
         <w:t>. It is important to consider this in following Liquid Transfer or Dilute</w:t>
       </w:r>
       <w:r>
-        <w:tab/>
+        <w:t xml:space="preserve"> </w:t>
+      </w:r>
+      <w:r>
         <w:t>blocks.</w:t>
       </w:r>
     </w:p>
     <w:p>
       <w:pPr>
-        <w:pStyle w:val="Paragraph"/>
-      </w:pPr>
-      <w:r>
-        <w:rPr>
-          <w:b/>
-          <w:bCs/>
-        </w:rPr>
-        <w:tab/>
+        <w:pStyle w:val="ListParagraph"/>
+      </w:pPr>
+      <w:r>
+        <w:rPr>
+          <w:b/>
+          <w:bCs/>
+        </w:rPr>
         <w:t>Elution Method:</w:t>
       </w:r>
       <w:r>
-        <w:t xml:space="preserve"> The IMCS tips are not as robust as the Nap5 columns. As a work </w:t>
-      </w:r>
-      <w:r>
-        <w:tab/>
-      </w:r>
-      <w:r>
-        <w:t xml:space="preserve">around, various </w:t>
+        <w:t xml:space="preserve"> The IMCS tips are not as robust as the Nap5 columns. As a work around, various </w:t>
       </w:r>
       <w:r>
         <w:rPr>
@@ -2637,29 +2576,27 @@
         <w:t xml:space="preserve"> are</w:t>
       </w:r>
       <w:r>
-        <w:t xml:space="preserve"> available to ensure the desalted sample meets your </w:t>
-      </w:r>
-      <w:r>
-        <w:tab/>
-        <w:t>analytical needs.</w:t>
+        <w:t xml:space="preserve"> available to ensure the desalted sample meets your analytical needs.</w:t>
       </w:r>
     </w:p>
     <w:p>
       <w:pPr>
         <w:pStyle w:val="Heading3"/>
       </w:pPr>
+      <w:bookmarkStart w:id="24" w:name="BlockDescriptionsIncubate"/>
       <w:r>
         <w:t>Incubate</w:t>
       </w:r>
     </w:p>
-    <w:p>
-      <w:pPr>
-        <w:pStyle w:val="Paragraph"/>
-      </w:pPr>
-      <w:r>
-        <w:tab/>
-      </w:r>
-      <w:r>
+    <w:bookmarkEnd w:id="24"/>
+    <w:p>
+      <w:pPr>
+        <w:pStyle w:val="ListParagraph"/>
+      </w:pPr>
+      <w:r>
+        <w:rPr>
+          <w:noProof/>
+        </w:rPr>
         <w:drawing>
           <wp:inline distT="0" distB="0" distL="0" distR="0" wp14:anchorId="00B448C4" wp14:editId="269AD761">
             <wp:extent cx="5033010" cy="787400"/>
@@ -2712,15 +2649,21 @@
     </w:p>
     <w:p>
       <w:pPr>
-        <w:pStyle w:val="Paragraph"/>
-        <w:rPr>
-          <w:b/>
-          <w:bCs/>
-        </w:rPr>
-      </w:pPr>
-      <w:r>
-        <w:tab/>
-      </w:r>
+        <w:pStyle w:val="ListParagraph"/>
+        <w:rPr>
+          <w:b/>
+          <w:bCs/>
+        </w:rPr>
+      </w:pPr>
+    </w:p>
+    <w:p>
+      <w:pPr>
+        <w:pStyle w:val="ListParagraph"/>
+        <w:rPr>
+          <w:b/>
+          <w:bCs/>
+        </w:rPr>
+      </w:pPr>
       <w:r>
         <w:rPr>
           <w:b/>
@@ -2731,24 +2674,25 @@
       <w:r>
         <w:t xml:space="preserve"> This block can heat, cool, or perform an on deck ambient incubation.</w:t>
       </w:r>
-      <w:r>
-        <w:rPr>
-          <w:b/>
-          <w:bCs/>
-        </w:rPr>
-        <w:t xml:space="preserve"> </w:t>
-      </w:r>
-    </w:p>
-    <w:p>
-      <w:pPr>
-        <w:pStyle w:val="Paragraph"/>
-      </w:pPr>
-      <w:r>
-        <w:rPr>
-          <w:b/>
-          <w:bCs/>
-        </w:rPr>
-        <w:tab/>
+    </w:p>
+    <w:p>
+      <w:pPr>
+        <w:pStyle w:val="ListParagraph"/>
+        <w:rPr>
+          <w:b/>
+          <w:bCs/>
+        </w:rPr>
+      </w:pPr>
+    </w:p>
+    <w:p>
+      <w:pPr>
+        <w:pStyle w:val="ListParagraph"/>
+      </w:pPr>
+      <w:r>
+        <w:rPr>
+          <w:b/>
+          <w:bCs/>
+        </w:rPr>
         <w:t xml:space="preserve">Temp (C): </w:t>
       </w:r>
       <w:r>
@@ -2757,14 +2701,18 @@
     </w:p>
     <w:p>
       <w:pPr>
-        <w:pStyle w:val="Paragraph"/>
-      </w:pPr>
-      <w:r>
-        <w:rPr>
-          <w:b/>
-          <w:bCs/>
-        </w:rPr>
-        <w:tab/>
+        <w:pStyle w:val="ListParagraph"/>
+      </w:pPr>
+    </w:p>
+    <w:p>
+      <w:pPr>
+        <w:pStyle w:val="ListParagraph"/>
+      </w:pPr>
+      <w:r>
+        <w:rPr>
+          <w:b/>
+          <w:bCs/>
+        </w:rPr>
         <w:t xml:space="preserve">Time (min): </w:t>
       </w:r>
       <w:r>
@@ -2773,14 +2721,22 @@
     </w:p>
     <w:p>
       <w:pPr>
-        <w:pStyle w:val="Paragraph"/>
-      </w:pPr>
-      <w:r>
-        <w:rPr>
-          <w:b/>
-          <w:bCs/>
-        </w:rPr>
-        <w:tab/>
+        <w:pStyle w:val="ListParagraph"/>
+      </w:pPr>
+    </w:p>
+    <w:p>
+      <w:pPr>
+        <w:pStyle w:val="ListParagraph"/>
+        <w:rPr>
+          <w:b/>
+          <w:bCs/>
+        </w:rPr>
+      </w:pPr>
+      <w:r>
+        <w:rPr>
+          <w:b/>
+          <w:bCs/>
+        </w:rPr>
         <w:t xml:space="preserve">Shake (rpm): </w:t>
       </w:r>
       <w:r>
@@ -2791,18 +2747,20 @@
       <w:pPr>
         <w:pStyle w:val="Heading3"/>
       </w:pPr>
+      <w:bookmarkStart w:id="25" w:name="BlockDescriptionsLiquidTransfer"/>
       <w:r>
         <w:t>Liquid Transfer</w:t>
       </w:r>
     </w:p>
-    <w:p>
-      <w:pPr>
-        <w:pStyle w:val="Paragraph"/>
-      </w:pPr>
-      <w:r>
-        <w:tab/>
-      </w:r>
-      <w:r>
+    <w:bookmarkEnd w:id="25"/>
+    <w:p>
+      <w:pPr>
+        <w:pStyle w:val="ListParagraph"/>
+      </w:pPr>
+      <w:r>
+        <w:rPr>
+          <w:noProof/>
+        </w:rPr>
         <w:drawing>
           <wp:inline distT="0" distB="0" distL="0" distR="0" wp14:anchorId="68B2CD59" wp14:editId="7B8897F0">
             <wp:extent cx="5033010" cy="787400"/>
@@ -2855,11 +2813,17 @@
     </w:p>
     <w:p>
       <w:pPr>
-        <w:pStyle w:val="Paragraph"/>
-      </w:pPr>
-      <w:r>
-        <w:tab/>
-      </w:r>
+        <w:pStyle w:val="ListParagraph"/>
+        <w:rPr>
+          <w:b/>
+          <w:bCs/>
+        </w:rPr>
+      </w:pPr>
+    </w:p>
+    <w:p>
+      <w:pPr>
+        <w:pStyle w:val="ListParagraph"/>
+      </w:pPr>
       <w:r>
         <w:rPr>
           <w:b/>
@@ -2878,23 +2842,23 @@
         <w:t>Source</w:t>
       </w:r>
       <w:r>
-        <w:t xml:space="preserve"> into the </w:t>
-      </w:r>
-      <w:r>
-        <w:tab/>
-        <w:t>parent plate.</w:t>
-      </w:r>
-    </w:p>
-    <w:p>
-      <w:pPr>
-        <w:pStyle w:val="Paragraph"/>
-      </w:pPr>
-      <w:r>
-        <w:rPr>
-          <w:b/>
-          <w:bCs/>
-        </w:rPr>
-        <w:tab/>
+        <w:t xml:space="preserve"> into the parent plate.</w:t>
+      </w:r>
+    </w:p>
+    <w:p>
+      <w:pPr>
+        <w:pStyle w:val="ListParagraph"/>
+      </w:pPr>
+    </w:p>
+    <w:p>
+      <w:pPr>
+        <w:pStyle w:val="ListParagraph"/>
+      </w:pPr>
+      <w:r>
+        <w:rPr>
+          <w:b/>
+          <w:bCs/>
+        </w:rPr>
         <w:t xml:space="preserve">Source: </w:t>
       </w:r>
       <w:r>
@@ -2903,44 +2867,41 @@
     </w:p>
     <w:p>
       <w:pPr>
-        <w:pStyle w:val="Paragraph"/>
-        <w:rPr>
-          <w:b/>
-          <w:bCs/>
-        </w:rPr>
-      </w:pPr>
-      <w:r>
-        <w:rPr>
-          <w:b/>
-          <w:bCs/>
-        </w:rPr>
-        <w:tab/>
+        <w:pStyle w:val="ListParagraph"/>
+      </w:pPr>
+    </w:p>
+    <w:p>
+      <w:pPr>
+        <w:pStyle w:val="ListParagraph"/>
+      </w:pPr>
+      <w:r>
+        <w:rPr>
+          <w:b/>
+          <w:bCs/>
+        </w:rPr>
         <w:t>Volume (uL):</w:t>
       </w:r>
       <w:r>
         <w:t xml:space="preserve"> </w:t>
       </w:r>
       <w:r>
-        <w:t xml:space="preserve">Can be </w:t>
-      </w:r>
-      <w:r>
-        <w:t>a number</w:t>
-      </w:r>
-      <w:r>
-        <w:t xml:space="preserve"> or a worklist column</w:t>
-      </w:r>
-    </w:p>
-    <w:p>
-      <w:pPr>
-        <w:pStyle w:val="Paragraph"/>
-      </w:pPr>
-      <w:r>
-        <w:rPr>
-          <w:b/>
-          <w:bCs/>
-        </w:rPr>
-        <w:lastRenderedPageBreak/>
-        <w:tab/>
+        <w:t>Can be a number or a worklist column</w:t>
+      </w:r>
+    </w:p>
+    <w:p>
+      <w:pPr>
+        <w:pStyle w:val="ListParagraph"/>
+      </w:pPr>
+    </w:p>
+    <w:p>
+      <w:pPr>
+        <w:pStyle w:val="ListParagraph"/>
+      </w:pPr>
+      <w:r>
+        <w:rPr>
+          <w:b/>
+          <w:bCs/>
+        </w:rPr>
         <w:t xml:space="preserve">Mix?: </w:t>
       </w:r>
       <w:r>
@@ -2950,17 +2911,19 @@
         <w:t>s</w:t>
       </w:r>
       <w:r>
-        <w:t xml:space="preserve"> users the ability to select to mix before aspiration, after </w:t>
-      </w:r>
-      <w:r>
-        <w:tab/>
+        <w:t xml:space="preserve"> users the ability to select to mix before aspiration, after</w:t>
+      </w:r>
+      <w:r>
+        <w:t xml:space="preserve"> </w:t>
+      </w:r>
+      <w:r>
         <w:t>dispensing</w:t>
       </w:r>
       <w:r>
-        <w:t xml:space="preserve">, or both. Additionally, the user can choose the number of mixing cycles. A </w:t>
-      </w:r>
-      <w:r>
-        <w:tab/>
+        <w:t>, or both. Additionally, the user can choose the number of mixing cycles. A</w:t>
+      </w:r>
+      <w:r>
+        <w:t xml:space="preserve"> </w:t>
       </w:r>
       <w:r>
         <w:t>single mixing cycle is both an aspirate and dispense event.</w:t>
@@ -2970,18 +2933,20 @@
       <w:pPr>
         <w:pStyle w:val="Heading3"/>
       </w:pPr>
+      <w:bookmarkStart w:id="26" w:name="BlockDescriptionsMagneticBeads"/>
       <w:r>
         <w:t>Magnetic Beads</w:t>
       </w:r>
     </w:p>
-    <w:p>
-      <w:pPr>
-        <w:pStyle w:val="Paragraph"/>
-      </w:pPr>
-      <w:r>
-        <w:tab/>
-      </w:r>
-      <w:r>
+    <w:bookmarkEnd w:id="26"/>
+    <w:p>
+      <w:pPr>
+        <w:pStyle w:val="ListParagraph"/>
+      </w:pPr>
+      <w:r>
+        <w:rPr>
+          <w:noProof/>
+        </w:rPr>
         <w:drawing>
           <wp:inline distT="0" distB="0" distL="0" distR="0" wp14:anchorId="2A2905AD" wp14:editId="09821036">
             <wp:extent cx="5033010" cy="1169035"/>
@@ -3034,20 +2999,216 @@
     </w:p>
     <w:p>
       <w:pPr>
+        <w:pStyle w:val="ListParagraph"/>
+        <w:rPr>
+          <w:b/>
+          <w:bCs/>
+        </w:rPr>
+      </w:pPr>
+    </w:p>
+    <w:p>
+      <w:pPr>
+        <w:pStyle w:val="ListParagraph"/>
+      </w:pPr>
+      <w:r>
+        <w:rPr>
+          <w:b/>
+          <w:bCs/>
+        </w:rPr>
+        <w:t>Block Description:</w:t>
+      </w:r>
+      <w:r>
+        <w:t xml:space="preserve"> This block condenses beads according to the </w:t>
+      </w:r>
+      <w:r>
+        <w:rPr>
+          <w:b/>
+          <w:bCs/>
+        </w:rPr>
+        <w:t>Hold Time (min)</w:t>
+      </w:r>
+      <w:r>
+        <w:t xml:space="preserve"> parameter, removes the liquid present in the wells, adds the desired </w:t>
+      </w:r>
+      <w:r>
+        <w:rPr>
+          <w:b/>
+          <w:bCs/>
+        </w:rPr>
+        <w:t>Storage Buffer Volume(uL) of Storage Buffer</w:t>
+      </w:r>
+      <w:r>
+        <w:t xml:space="preserve">, then resuspends the beads in the </w:t>
+      </w:r>
+      <w:r>
+        <w:rPr>
+          <w:b/>
+          <w:bCs/>
+        </w:rPr>
+        <w:t>Storage Buffer</w:t>
+      </w:r>
+      <w:r>
+        <w:t xml:space="preserve"> via pipette mixing. The workflow describe constitutes a single </w:t>
+      </w:r>
+      <w:r>
+        <w:rPr>
+          <w:b/>
+          <w:bCs/>
+        </w:rPr>
+        <w:t>R</w:t>
+      </w:r>
+      <w:r>
+        <w:rPr>
+          <w:b/>
+          <w:bCs/>
+        </w:rPr>
+        <w:t>epetition</w:t>
+      </w:r>
+      <w:r>
+        <w:t xml:space="preserve"> and will be repeated </w:t>
+      </w:r>
+      <w:r>
+        <w:rPr>
+          <w:b/>
+          <w:bCs/>
+        </w:rPr>
+        <w:t>R</w:t>
+      </w:r>
+      <w:r>
+        <w:rPr>
+          <w:b/>
+          <w:bCs/>
+        </w:rPr>
+        <w:t>epetition</w:t>
+      </w:r>
+      <w:r>
+        <w:t xml:space="preserve"> times.</w:t>
+      </w:r>
+    </w:p>
+    <w:p>
+      <w:pPr>
+        <w:pStyle w:val="ListParagraph"/>
+      </w:pPr>
+    </w:p>
+    <w:p>
+      <w:pPr>
+        <w:pStyle w:val="ListParagraph"/>
+      </w:pPr>
+      <w:r>
+        <w:rPr>
+          <w:b/>
+          <w:bCs/>
+        </w:rPr>
+        <w:t>Magnetic Beads Plate:</w:t>
+      </w:r>
+      <w:r>
+        <w:t xml:space="preserve"> Can be a plate name</w:t>
+      </w:r>
+    </w:p>
+    <w:p>
+      <w:pPr>
+        <w:pStyle w:val="ListParagraph"/>
+      </w:pPr>
+    </w:p>
+    <w:p>
+      <w:pPr>
+        <w:pStyle w:val="ListParagraph"/>
+      </w:pPr>
+      <w:r>
+        <w:rPr>
+          <w:b/>
+          <w:bCs/>
+        </w:rPr>
+        <w:t>Storage Buffer:</w:t>
+      </w:r>
+      <w:r>
+        <w:t xml:space="preserve"> Can be text, a plate name, or a worklist column</w:t>
+      </w:r>
+    </w:p>
+    <w:p>
+      <w:pPr>
+        <w:pStyle w:val="ListParagraph"/>
+      </w:pPr>
+    </w:p>
+    <w:p>
+      <w:pPr>
+        <w:pStyle w:val="ListParagraph"/>
+      </w:pPr>
+      <w:r>
+        <w:rPr>
+          <w:b/>
+          <w:bCs/>
+        </w:rPr>
+        <w:t>Storage Buffer Volume (uL):</w:t>
+      </w:r>
+      <w:r>
+        <w:t xml:space="preserve"> Can be </w:t>
+      </w:r>
+      <w:r>
+        <w:t xml:space="preserve">a </w:t>
+      </w:r>
+      <w:r>
+        <w:t>number or a worklist column</w:t>
+      </w:r>
+    </w:p>
+    <w:p>
+      <w:pPr>
+        <w:pStyle w:val="ListParagraph"/>
+      </w:pPr>
+    </w:p>
+    <w:p>
+      <w:pPr>
+        <w:pStyle w:val="ListParagraph"/>
+      </w:pPr>
+      <w:r>
+        <w:rPr>
+          <w:b/>
+          <w:bCs/>
+        </w:rPr>
+        <w:t>Hold Time (min):</w:t>
+      </w:r>
+      <w:r>
+        <w:t xml:space="preserve"> Can be a number</w:t>
+      </w:r>
+    </w:p>
+    <w:p>
+      <w:pPr>
+        <w:pStyle w:val="ListParagraph"/>
+      </w:pPr>
+    </w:p>
+    <w:p>
+      <w:pPr>
+        <w:pStyle w:val="ListParagraph"/>
+      </w:pPr>
+      <w:r>
+        <w:rPr>
+          <w:b/>
+          <w:bCs/>
+        </w:rPr>
+        <w:t>Repetitions:</w:t>
+      </w:r>
+      <w:r>
+        <w:t xml:space="preserve"> Can be a number</w:t>
+      </w:r>
+    </w:p>
+    <w:p>
+      <w:pPr>
         <w:pStyle w:val="Heading3"/>
       </w:pPr>
+      <w:bookmarkStart w:id="27" w:name="BlockDescriptionsNotify"/>
       <w:r>
         <w:t>Notify</w:t>
       </w:r>
     </w:p>
-    <w:p>
-      <w:pPr>
-        <w:pStyle w:val="Paragraph"/>
-      </w:pPr>
-      <w:r>
-        <w:tab/>
-      </w:r>
-      <w:r>
+    <w:bookmarkEnd w:id="27"/>
+    <w:p>
+      <w:pPr>
+        <w:pStyle w:val="ListParagraph"/>
+      </w:pPr>
+      <w:r>
+        <w:rPr>
+          <w:noProof/>
+        </w:rPr>
         <w:drawing>
           <wp:inline distT="0" distB="0" distL="0" distR="0" wp14:anchorId="484B2BDF" wp14:editId="26C20C41">
             <wp:extent cx="5033010" cy="1153160"/>
@@ -3103,20 +3264,134 @@
     </w:p>
     <w:p>
       <w:pPr>
+        <w:pStyle w:val="ListParagraph"/>
+        <w:rPr>
+          <w:b/>
+          <w:bCs/>
+        </w:rPr>
+      </w:pPr>
+    </w:p>
+    <w:p>
+      <w:pPr>
+        <w:pStyle w:val="ListParagraph"/>
+      </w:pPr>
+      <w:r>
+        <w:rPr>
+          <w:b/>
+          <w:bCs/>
+        </w:rPr>
+        <w:t>Block Description:</w:t>
+      </w:r>
+      <w:r>
+        <w:t xml:space="preserve"> This block will email and/or text a user a given </w:t>
+      </w:r>
+      <w:r>
+        <w:rPr>
+          <w:b/>
+          <w:bCs/>
+        </w:rPr>
+        <w:t>Subject</w:t>
+      </w:r>
+      <w:r>
+        <w:t xml:space="preserve"> and </w:t>
+      </w:r>
+      <w:r>
+        <w:rPr>
+          <w:b/>
+          <w:bCs/>
+        </w:rPr>
+        <w:t>Message</w:t>
+      </w:r>
+      <w:r>
+        <w:t>.</w:t>
+      </w:r>
+    </w:p>
+    <w:p>
+      <w:pPr>
+        <w:pStyle w:val="ListParagraph"/>
+        <w:rPr>
+          <w:b/>
+          <w:bCs/>
+        </w:rPr>
+      </w:pPr>
+    </w:p>
+    <w:p>
+      <w:pPr>
+        <w:pStyle w:val="ListParagraph"/>
+      </w:pPr>
+      <w:r>
+        <w:rPr>
+          <w:b/>
+          <w:bCs/>
+        </w:rPr>
+        <w:t xml:space="preserve">Wait On User: </w:t>
+      </w:r>
+      <w:r>
+        <w:t>If Yes, then this block will wait for the user to respond before proceeding. This wait will halt all execution on the Hamilton. This includes execution in other pathways.</w:t>
+      </w:r>
+      <w:r>
+        <w:t xml:space="preserve"> If No, the user will only be notified.</w:t>
+      </w:r>
+    </w:p>
+    <w:p>
+      <w:pPr>
+        <w:pStyle w:val="ListParagraph"/>
+      </w:pPr>
+    </w:p>
+    <w:p>
+      <w:pPr>
+        <w:pStyle w:val="ListParagraph"/>
+      </w:pPr>
+      <w:r>
+        <w:rPr>
+          <w:b/>
+          <w:bCs/>
+        </w:rPr>
+        <w:lastRenderedPageBreak/>
+        <w:t>Subject:</w:t>
+      </w:r>
+      <w:r>
+        <w:t xml:space="preserve"> Can be text.</w:t>
+      </w:r>
+    </w:p>
+    <w:p>
+      <w:pPr>
+        <w:pStyle w:val="ListParagraph"/>
+      </w:pPr>
+    </w:p>
+    <w:p>
+      <w:pPr>
+        <w:pStyle w:val="ListParagraph"/>
+      </w:pPr>
+      <w:r>
+        <w:rPr>
+          <w:b/>
+          <w:bCs/>
+        </w:rPr>
+        <w:t>Message:</w:t>
+      </w:r>
+      <w:r>
+        <w:t xml:space="preserve"> Can be text.</w:t>
+      </w:r>
+    </w:p>
+    <w:p>
+      <w:pPr>
         <w:pStyle w:val="Heading3"/>
       </w:pPr>
+      <w:bookmarkStart w:id="28" w:name="BlockDescriptionsVacuum"/>
       <w:r>
         <w:t>Vacuum</w:t>
       </w:r>
     </w:p>
-    <w:p>
-      <w:pPr>
-        <w:pStyle w:val="Paragraph"/>
-      </w:pPr>
-      <w:r>
-        <w:tab/>
-      </w:r>
-      <w:r>
+    <w:bookmarkEnd w:id="28"/>
+    <w:p>
+      <w:pPr>
+        <w:pStyle w:val="ListParagraph"/>
+      </w:pPr>
+      <w:r>
+        <w:rPr>
+          <w:noProof/>
+        </w:rPr>
         <w:drawing>
           <wp:inline distT="0" distB="0" distL="0" distR="0" wp14:anchorId="5AF87532" wp14:editId="09A6F0F4">
             <wp:extent cx="5033010" cy="1407160"/>
@@ -3169,8 +3444,240 @@
     </w:p>
     <w:p>
       <w:pPr>
+        <w:pStyle w:val="ListParagraph"/>
+        <w:rPr>
+          <w:b/>
+          <w:bCs/>
+        </w:rPr>
+      </w:pPr>
+    </w:p>
+    <w:p>
+      <w:pPr>
+        <w:pStyle w:val="ListParagraph"/>
+      </w:pPr>
+      <w:r>
+        <w:rPr>
+          <w:b/>
+          <w:bCs/>
+        </w:rPr>
+        <w:t>Block Description:</w:t>
+      </w:r>
+      <w:r>
+        <w:t xml:space="preserve"> This block will, in order, move the parent plate into the vacuum manifold, move the desired </w:t>
+      </w:r>
+      <w:r>
+        <w:rPr>
+          <w:b/>
+          <w:bCs/>
+        </w:rPr>
+        <w:t>Vacuum Plate</w:t>
+      </w:r>
+      <w:r>
+        <w:t xml:space="preserve"> on top, add the </w:t>
+      </w:r>
+      <w:r>
+        <w:rPr>
+          <w:b/>
+          <w:bCs/>
+        </w:rPr>
+        <w:t>Source</w:t>
+      </w:r>
+      <w:r>
+        <w:t xml:space="preserve"> to the </w:t>
+      </w:r>
+      <w:r>
+        <w:rPr>
+          <w:b/>
+          <w:bCs/>
+        </w:rPr>
+        <w:t>Vacuum Plate</w:t>
+      </w:r>
+      <w:r>
+        <w:t xml:space="preserve">, wait for </w:t>
+      </w:r>
+      <w:r>
+        <w:rPr>
+          <w:b/>
+          <w:bCs/>
+        </w:rPr>
+        <w:t>Pre Vacuum Wait (min)</w:t>
+      </w:r>
+      <w:r>
+        <w:t>,</w:t>
+      </w:r>
+      <w:r>
+        <w:t xml:space="preserve"> apply a vacuum according to </w:t>
+      </w:r>
+      <w:r>
+        <w:rPr>
+          <w:b/>
+          <w:bCs/>
+        </w:rPr>
+        <w:t>Pressure Difference (mtorr)</w:t>
+      </w:r>
+      <w:r>
+        <w:t xml:space="preserve"> for </w:t>
+      </w:r>
+      <w:r>
+        <w:rPr>
+          <w:b/>
+          <w:bCs/>
+        </w:rPr>
+        <w:t>Vacuum Time (min)</w:t>
+      </w:r>
+      <w:r>
+        <w:t>, then remove the Vacuum plate and collection plate from the manifold.</w:t>
+      </w:r>
+    </w:p>
+    <w:p>
+      <w:pPr>
+        <w:pStyle w:val="ListParagraph"/>
+      </w:pPr>
+    </w:p>
+    <w:p>
+      <w:pPr>
+        <w:pStyle w:val="ListParagraph"/>
+      </w:pPr>
+      <w:r>
+        <w:rPr>
+          <w:b/>
+          <w:bCs/>
+        </w:rPr>
+        <w:t>Source:</w:t>
+      </w:r>
+      <w:r>
+        <w:t xml:space="preserve"> Can be text, a plate name, or a worklist column</w:t>
+      </w:r>
+    </w:p>
+    <w:p>
+      <w:pPr>
+        <w:pStyle w:val="ListParagraph"/>
+      </w:pPr>
+    </w:p>
+    <w:p>
+      <w:pPr>
+        <w:pStyle w:val="ListParagraph"/>
+      </w:pPr>
+      <w:r>
+        <w:rPr>
+          <w:b/>
+          <w:bCs/>
+        </w:rPr>
+        <w:t>Volume (uL):</w:t>
+      </w:r>
+      <w:r>
+        <w:t xml:space="preserve"> Can be a number or a worklist column</w:t>
+      </w:r>
+    </w:p>
+    <w:p>
+      <w:pPr>
+        <w:pStyle w:val="ListParagraph"/>
+      </w:pPr>
+    </w:p>
+    <w:p>
+      <w:pPr>
+        <w:pStyle w:val="ListParagraph"/>
+      </w:pPr>
+      <w:r>
+        <w:rPr>
+          <w:b/>
+          <w:bCs/>
+        </w:rPr>
+        <w:t>Vacuum Plate:</w:t>
+      </w:r>
+      <w:r>
+        <w:rPr>
+          <w:b/>
+          <w:bCs/>
+        </w:rPr>
+        <w:t xml:space="preserve"> </w:t>
+      </w:r>
+      <w:r>
+        <w:t xml:space="preserve">This plate is dependent on your Hamilton configuration. </w:t>
+      </w:r>
+      <w:r>
+        <w:rPr>
+          <w:b/>
+          <w:bCs/>
+        </w:rPr>
+        <w:t>Vacuum Plates</w:t>
+      </w:r>
+      <w:r>
+        <w:t xml:space="preserve"> require significant development across Hamilton systems so are not immediately transferrable.</w:t>
+      </w:r>
+    </w:p>
+    <w:p>
+      <w:pPr>
+        <w:pStyle w:val="ListParagraph"/>
+      </w:pPr>
+    </w:p>
+    <w:p>
+      <w:pPr>
+        <w:pStyle w:val="ListParagraph"/>
+      </w:pPr>
+      <w:r>
+        <w:rPr>
+          <w:b/>
+          <w:bCs/>
+        </w:rPr>
+        <w:t>Pre Vacuum Wait (min):</w:t>
+      </w:r>
+      <w:r>
+        <w:t xml:space="preserve"> Can be a number</w:t>
+      </w:r>
+    </w:p>
+    <w:p>
+      <w:pPr>
+        <w:pStyle w:val="ListParagraph"/>
+      </w:pPr>
+    </w:p>
+    <w:p>
+      <w:pPr>
+        <w:pStyle w:val="ListParagraph"/>
+      </w:pPr>
+      <w:r>
+        <w:rPr>
+          <w:b/>
+          <w:bCs/>
+        </w:rPr>
+        <w:t>Pressure Difference (mtorr):</w:t>
+      </w:r>
+      <w:r>
+        <w:rPr>
+          <w:b/>
+          <w:bCs/>
+        </w:rPr>
+        <w:t xml:space="preserve"> </w:t>
+      </w:r>
+      <w:r>
+        <w:t>Can be a number</w:t>
+      </w:r>
+    </w:p>
+    <w:p>
+      <w:pPr>
+        <w:pStyle w:val="ListParagraph"/>
+      </w:pPr>
+    </w:p>
+    <w:p>
+      <w:pPr>
+        <w:pStyle w:val="ListParagraph"/>
+      </w:pPr>
+      <w:r>
+        <w:rPr>
+          <w:b/>
+          <w:bCs/>
+        </w:rPr>
+        <w:t>Vacuum Time (min):</w:t>
+      </w:r>
+      <w:r>
+        <w:t xml:space="preserve"> Can be a number</w:t>
+      </w:r>
+    </w:p>
+    <w:p>
+      <w:pPr>
         <w:pStyle w:val="Heading2"/>
       </w:pPr>
+      <w:bookmarkStart w:id="29" w:name="BlockDescriptionsModifiers"/>
       <w:r>
         <w:t>Modifiers</w:t>
       </w:r>
@@ -3179,18 +3686,21 @@
       <w:pPr>
         <w:pStyle w:val="Heading3"/>
       </w:pPr>
+      <w:bookmarkStart w:id="30" w:name="BlockDescriptionsAliquot"/>
+      <w:bookmarkEnd w:id="29"/>
       <w:r>
         <w:t>Aliquot</w:t>
       </w:r>
     </w:p>
-    <w:p>
-      <w:pPr>
-        <w:pStyle w:val="Paragraph"/>
-      </w:pPr>
-      <w:r>
-        <w:tab/>
-      </w:r>
-      <w:r>
+    <w:bookmarkEnd w:id="30"/>
+    <w:p>
+      <w:pPr>
+        <w:pStyle w:val="ListParagraph"/>
+      </w:pPr>
+      <w:r>
+        <w:rPr>
+          <w:noProof/>
+        </w:rPr>
         <w:drawing>
           <wp:inline distT="0" distB="0" distL="0" distR="0" wp14:anchorId="246B1FC6" wp14:editId="2B1EB5C7">
             <wp:extent cx="5033010" cy="787400"/>
@@ -3243,21 +3753,153 @@
     </w:p>
     <w:p>
       <w:pPr>
+        <w:pStyle w:val="ListParagraph"/>
+        <w:rPr>
+          <w:b/>
+          <w:bCs/>
+        </w:rPr>
+      </w:pPr>
+    </w:p>
+    <w:p>
+      <w:pPr>
+        <w:pStyle w:val="ListParagraph"/>
+      </w:pPr>
+      <w:r>
+        <w:rPr>
+          <w:b/>
+          <w:bCs/>
+        </w:rPr>
+        <w:t>Block Description:</w:t>
+      </w:r>
+      <w:r>
+        <w:t xml:space="preserve"> This block modifies the </w:t>
+      </w:r>
+      <w:r>
+        <w:rPr>
+          <w:b/>
+          <w:bCs/>
+        </w:rPr>
+        <w:t>Source</w:t>
+      </w:r>
+      <w:r>
+        <w:t xml:space="preserve"> and parent plate sample knowledge to enable aliquoting. This means that if you perform a Liquid Transfer or Dilute block after </w:t>
+      </w:r>
+      <w:r>
+        <w:lastRenderedPageBreak/>
+        <w:t xml:space="preserve">this step, the sample location itself will be modified. This allows users to load sample in a single well of the </w:t>
+      </w:r>
+      <w:r>
+        <w:rPr>
+          <w:b/>
+          <w:bCs/>
+        </w:rPr>
+        <w:t>Source</w:t>
+      </w:r>
+      <w:r>
+        <w:t xml:space="preserve"> and aliquot into any number of different wells in the destination.</w:t>
+      </w:r>
+    </w:p>
+    <w:p>
+      <w:pPr>
+        <w:pStyle w:val="ListParagraph"/>
+      </w:pPr>
+    </w:p>
+    <w:p>
+      <w:pPr>
+        <w:pStyle w:val="ListParagraph"/>
+      </w:pPr>
+      <w:r>
+        <w:rPr>
+          <w:b/>
+          <w:bCs/>
+        </w:rPr>
+        <w:t>Source:</w:t>
+      </w:r>
+      <w:r>
+        <w:t xml:space="preserve"> Can be a plate name</w:t>
+      </w:r>
+    </w:p>
+    <w:p>
+      <w:pPr>
+        <w:pStyle w:val="ListParagraph"/>
+      </w:pPr>
+    </w:p>
+    <w:p>
+      <w:pPr>
+        <w:pStyle w:val="ListParagraph"/>
+      </w:pPr>
+      <w:r>
+        <w:rPr>
+          <w:b/>
+          <w:bCs/>
+        </w:rPr>
+        <w:t>Aspirate Location:</w:t>
+      </w:r>
+      <w:r>
+        <w:t xml:space="preserve"> Can be a worklist column</w:t>
+      </w:r>
+    </w:p>
+    <w:p>
+      <w:pPr>
+        <w:pStyle w:val="ListParagraph"/>
+      </w:pPr>
+    </w:p>
+    <w:p>
+      <w:pPr>
+        <w:pStyle w:val="ListParagraph"/>
+      </w:pPr>
+      <w:r>
+        <w:rPr>
+          <w:b/>
+          <w:bCs/>
+        </w:rPr>
+        <w:t>Start Position:</w:t>
+      </w:r>
+      <w:r>
+        <w:t xml:space="preserve"> This specifies how the sample knowledge is changed</w:t>
+      </w:r>
+      <w:r>
+        <w:t xml:space="preserve">. Sample Start Position means that the </w:t>
+      </w:r>
+      <w:r>
+        <w:rPr>
+          <w:b/>
+          <w:bCs/>
+        </w:rPr>
+        <w:t>Source</w:t>
+      </w:r>
+      <w:r>
+        <w:t xml:space="preserve"> is expected to be loaded at the chosen sample start location. Plate Start Position means that the </w:t>
+      </w:r>
+      <w:r>
+        <w:rPr>
+          <w:b/>
+          <w:bCs/>
+        </w:rPr>
+        <w:t>Source</w:t>
+      </w:r>
+      <w:r>
+        <w:t xml:space="preserve"> is expected to be loaded in the first well.</w:t>
+      </w:r>
+    </w:p>
+    <w:p>
+      <w:pPr>
         <w:pStyle w:val="Heading3"/>
       </w:pPr>
-      <w:r>
-        <w:lastRenderedPageBreak/>
+      <w:bookmarkStart w:id="31" w:name="BlockDescriptionsPool"/>
+      <w:r>
         <w:t>Pool</w:t>
       </w:r>
     </w:p>
-    <w:p>
-      <w:pPr>
-        <w:pStyle w:val="Paragraph"/>
-      </w:pPr>
-      <w:r>
-        <w:tab/>
-      </w:r>
-      <w:r>
+    <w:bookmarkEnd w:id="31"/>
+    <w:p>
+      <w:pPr>
+        <w:pStyle w:val="ListParagraph"/>
+      </w:pPr>
+      <w:r>
+        <w:rPr>
+          <w:noProof/>
+        </w:rPr>
         <w:drawing>
           <wp:inline distT="0" distB="0" distL="0" distR="0" wp14:anchorId="22A732C3" wp14:editId="5D5DC8B5">
             <wp:extent cx="5033010" cy="787400"/>
@@ -3310,25 +3952,202 @@
     </w:p>
     <w:p>
       <w:pPr>
+        <w:pStyle w:val="ListParagraph"/>
+        <w:rPr>
+          <w:b/>
+          <w:bCs/>
+        </w:rPr>
+      </w:pPr>
+    </w:p>
+    <w:p>
+      <w:pPr>
+        <w:pStyle w:val="ListParagraph"/>
+      </w:pPr>
+      <w:r>
+        <w:rPr>
+          <w:b/>
+          <w:bCs/>
+        </w:rPr>
+        <w:t>Block Description:</w:t>
+      </w:r>
+      <w:r>
+        <w:rPr>
+          <w:b/>
+          <w:bCs/>
+        </w:rPr>
+        <w:t xml:space="preserve"> </w:t>
+      </w:r>
+      <w:r>
+        <w:t xml:space="preserve">This block modifies the </w:t>
+      </w:r>
+      <w:r>
+        <w:rPr>
+          <w:b/>
+          <w:bCs/>
+        </w:rPr>
+        <w:t>Source</w:t>
+      </w:r>
+      <w:r>
+        <w:t xml:space="preserve"> and parent plate sample knowledge to enable </w:t>
+      </w:r>
+      <w:r>
+        <w:t>pooling</w:t>
+      </w:r>
+      <w:r>
+        <w:t xml:space="preserve">. This means that if you perform a Liquid Transfer or Dilute block after this step, the sample location itself will be modified. This allows users to </w:t>
+      </w:r>
+      <w:r>
+        <w:t xml:space="preserve">take sample from any number of different wells in the </w:t>
+      </w:r>
+      <w:r>
+        <w:rPr>
+          <w:b/>
+          <w:bCs/>
+        </w:rPr>
+        <w:t>Source</w:t>
+      </w:r>
+      <w:r>
+        <w:t xml:space="preserve"> and </w:t>
+      </w:r>
+      <w:r>
+        <w:t xml:space="preserve">pool into a single </w:t>
+      </w:r>
+      <w:r>
+        <w:t>well in the destination.</w:t>
+      </w:r>
+    </w:p>
+    <w:p>
+      <w:pPr>
+        <w:pStyle w:val="ListParagraph"/>
+      </w:pPr>
+    </w:p>
+    <w:p>
+      <w:pPr>
+        <w:pStyle w:val="ListParagraph"/>
+      </w:pPr>
+      <w:r>
+        <w:rPr>
+          <w:b/>
+          <w:bCs/>
+        </w:rPr>
+        <w:t>Source:</w:t>
+      </w:r>
+      <w:r>
+        <w:rPr>
+          <w:b/>
+          <w:bCs/>
+        </w:rPr>
+        <w:t xml:space="preserve"> </w:t>
+      </w:r>
+      <w:r>
+        <w:t>Can be a plate name</w:t>
+      </w:r>
+    </w:p>
+    <w:p>
+      <w:pPr>
+        <w:pStyle w:val="ListParagraph"/>
+      </w:pPr>
+    </w:p>
+    <w:p>
+      <w:pPr>
+        <w:pStyle w:val="ListParagraph"/>
+      </w:pPr>
+      <w:r>
+        <w:rPr>
+          <w:b/>
+          <w:bCs/>
+        </w:rPr>
+        <w:t>Dispense</w:t>
+      </w:r>
+      <w:r>
+        <w:rPr>
+          <w:b/>
+          <w:bCs/>
+        </w:rPr>
+        <w:t xml:space="preserve"> Location:</w:t>
+      </w:r>
+      <w:r>
+        <w:rPr>
+          <w:b/>
+          <w:bCs/>
+        </w:rPr>
+        <w:t xml:space="preserve"> </w:t>
+      </w:r>
+      <w:r>
+        <w:t>Can be a worklist column</w:t>
+      </w:r>
+    </w:p>
+    <w:p>
+      <w:pPr>
+        <w:pStyle w:val="ListParagraph"/>
+      </w:pPr>
+    </w:p>
+    <w:p>
+      <w:pPr>
+        <w:pStyle w:val="ListParagraph"/>
+        <w:rPr>
+          <w:b/>
+          <w:bCs/>
+        </w:rPr>
+      </w:pPr>
+      <w:r>
+        <w:rPr>
+          <w:b/>
+          <w:bCs/>
+        </w:rPr>
+        <w:t>Start Position:</w:t>
+      </w:r>
+      <w:r>
+        <w:rPr>
+          <w:b/>
+          <w:bCs/>
+        </w:rPr>
+        <w:t xml:space="preserve"> </w:t>
+      </w:r>
+      <w:r>
+        <w:t xml:space="preserve">This specifies how the sample knowledge is changed. Sample Start Position means that the </w:t>
+      </w:r>
+      <w:r>
+        <w:rPr>
+          <w:b/>
+          <w:bCs/>
+        </w:rPr>
+        <w:t>Source</w:t>
+      </w:r>
+      <w:r>
+        <w:t xml:space="preserve"> is expected to be loaded at the chosen sample start location. Plate Start Position means that the </w:t>
+      </w:r>
+      <w:r>
+        <w:rPr>
+          <w:b/>
+          <w:bCs/>
+        </w:rPr>
+        <w:t>Source</w:t>
+      </w:r>
+      <w:r>
+        <w:t xml:space="preserve"> is expected to be loaded in the first well.</w:t>
+      </w:r>
+    </w:p>
+    <w:p>
+      <w:pPr>
         <w:pStyle w:val="Heading3"/>
       </w:pPr>
+      <w:bookmarkStart w:id="32" w:name="BlockDescriptionsPreloadLiquid"/>
       <w:r>
         <w:t>Preload Liquid</w:t>
       </w:r>
     </w:p>
-    <w:p>
-      <w:pPr>
-        <w:pStyle w:val="Paragraph"/>
-      </w:pPr>
-      <w:r>
-        <w:tab/>
-      </w:r>
+    <w:bookmarkEnd w:id="32"/>
+    <w:p>
+      <w:pPr>
+        <w:pStyle w:val="ListParagraph"/>
+      </w:pPr>
       <w:r>
         <w:drawing>
-          <wp:inline distT="0" distB="0" distL="0" distR="0" wp14:anchorId="43B33863" wp14:editId="4FC2266F">
-            <wp:extent cx="5033010" cy="413385"/>
-            <wp:effectExtent l="0" t="0" r="0" b="5715"/>
-            <wp:docPr id="40" name="Picture 40"/>
+          <wp:inline distT="0" distB="0" distL="0" distR="0" wp14:anchorId="6384D87E" wp14:editId="355B4FD9">
+            <wp:extent cx="5009515" cy="413385"/>
+            <wp:effectExtent l="0" t="0" r="635" b="5715"/>
+            <wp:docPr id="1" name="Picture 1"/>
             <wp:cNvGraphicFramePr>
               <a:graphicFrameLocks xmlns:a="http://schemas.openxmlformats.org/drawingml/2006/main" noChangeAspect="1"/>
             </wp:cNvGraphicFramePr>
@@ -3336,7 +4155,7 @@
               <a:graphicData uri="http://schemas.openxmlformats.org/drawingml/2006/picture">
                 <pic:pic xmlns:pic="http://schemas.openxmlformats.org/drawingml/2006/picture">
                   <pic:nvPicPr>
-                    <pic:cNvPr id="0" name="Picture 29"/>
+                    <pic:cNvPr id="0" name="Picture 1"/>
                     <pic:cNvPicPr>
                       <a:picLocks noChangeAspect="1" noChangeArrowheads="1"/>
                     </pic:cNvPicPr>
@@ -3357,7 +4176,7 @@
                   <pic:spPr bwMode="auto">
                     <a:xfrm>
                       <a:off x="0" y="0"/>
-                      <a:ext cx="5033010" cy="413385"/>
+                      <a:ext cx="5009515" cy="413385"/>
                     </a:xfrm>
                     <a:prstGeom prst="rect">
                       <a:avLst/>
@@ -3376,16 +4195,77 @@
     </w:p>
     <w:p>
       <w:pPr>
+        <w:pStyle w:val="ListParagraph"/>
+        <w:rPr>
+          <w:b/>
+          <w:bCs/>
+        </w:rPr>
+      </w:pPr>
+    </w:p>
+    <w:p>
+      <w:pPr>
+        <w:pStyle w:val="ListParagraph"/>
+      </w:pPr>
+      <w:r>
+        <w:rPr>
+          <w:b/>
+          <w:bCs/>
+        </w:rPr>
+        <w:t>Block Description:</w:t>
+      </w:r>
+      <w:r>
+        <w:t xml:space="preserve"> This block allows the user to inform the Hamilton that the given </w:t>
+      </w:r>
+      <w:r>
+        <w:rPr>
+          <w:b/>
+          <w:bCs/>
+        </w:rPr>
+        <w:t>Volume (uL)</w:t>
+      </w:r>
+      <w:r>
+        <w:t xml:space="preserve"> is already present in the wells. This is important because well volume is tracked throughout the entire method execution.</w:t>
+      </w:r>
+    </w:p>
+    <w:p>
+      <w:pPr>
+        <w:pStyle w:val="ListParagraph"/>
+      </w:pPr>
+    </w:p>
+    <w:p>
+      <w:pPr>
+        <w:pStyle w:val="ListParagraph"/>
+      </w:pPr>
+      <w:r>
+        <w:rPr>
+          <w:b/>
+          <w:bCs/>
+        </w:rPr>
+        <w:t>Volume (uL):</w:t>
+      </w:r>
+      <w:r>
+        <w:rPr>
+          <w:b/>
+          <w:bCs/>
+        </w:rPr>
+        <w:t xml:space="preserve"> </w:t>
+      </w:r>
+      <w:r>
+        <w:t>Can be a number or a worklist column</w:t>
+      </w:r>
+    </w:p>
+    <w:p>
+      <w:pPr>
         <w:pStyle w:val="Heading1"/>
       </w:pPr>
       <w:r>
+        <w:lastRenderedPageBreak/>
         <w:t>Log sheets</w:t>
       </w:r>
     </w:p>
     <w:p>
       <w:pPr>
-        <w:spacing w:before="120"/>
-        <w:ind w:left="360"/>
+        <w:pStyle w:val="NoSpacing"/>
       </w:pPr>
       <w:r>
         <w:t>Work in Progress</w:t>
@@ -3401,8 +4281,7 @@
     </w:p>
     <w:p>
       <w:pPr>
-        <w:spacing w:before="120"/>
-        <w:ind w:left="360"/>
+        <w:pStyle w:val="NoSpacing"/>
       </w:pPr>
       <w:r>
         <w:t>Work in Progress</w:t>
@@ -3418,8 +4297,7 @@
     </w:p>
     <w:p>
       <w:pPr>
-        <w:spacing w:before="120"/>
-        <w:ind w:left="360"/>
+        <w:pStyle w:val="NoSpacing"/>
       </w:pPr>
       <w:r>
         <w:t>Work in Progress</w:t>
@@ -3435,17 +4313,11 @@
     </w:p>
     <w:p>
       <w:pPr>
-        <w:spacing w:before="120"/>
-        <w:ind w:left="360"/>
-      </w:pPr>
-      <w:r>
-        <w:t>Work in Progress</w:t>
-      </w:r>
-    </w:p>
-    <w:p>
-      <w:pPr>
-        <w:pStyle w:val="Paragraph"/>
-      </w:pPr>
+        <w:pStyle w:val="NoSpacing"/>
+      </w:pPr>
+      <w:r>
+        <w:t>This allows ABN methods to seamlessly run on different Hamilton systems without any follow-up configuration. Secondly, this allows new Hamilton systems to be added to ABN with very little configuration required. To give a rough estimate, ABN supports over 10 methods that can be run on any Hamilton running ABN software. If a programmer was to transfer all 10 methods to a new system it could take weeks to complete if the deck layout is similar, or months in the deck layout is drastically different. In contrast, ABN configuration</w:t>
+      </w:r>
     </w:p>
     <w:p>
       <w:pPr>
@@ -6302,6 +7174,7 @@
   <w:style w:type="character" w:default="1" w:styleId="DefaultParagraphFont">
     <w:name w:val="Default Paragraph Font"/>
     <w:uiPriority w:val="1"/>
+    <w:semiHidden/>
     <w:unhideWhenUsed/>
   </w:style>
   <w:style w:type="table" w:default="1" w:styleId="TableNormal">
@@ -8170,12 +9043,7 @@
 </file>
 
 <file path=customXml/item1.xml><?xml version="1.0" encoding="utf-8"?>
-<?mso-contentType ?>
-<FormTemplates xmlns="http://schemas.microsoft.com/sharepoint/v3/contenttype/forms">
-  <Display>DocumentLibraryForm</Display>
-  <Edit>DocumentLibraryForm</Edit>
-  <New>DocumentLibraryForm</New>
-</FormTemplates>
+<b:Sources xmlns:b="http://schemas.openxmlformats.org/officeDocument/2006/bibliography" xmlns="http://schemas.openxmlformats.org/officeDocument/2006/bibliography" SelectedStyle="\APA.XSL" StyleName="APA"/>
 </file>
 
 <file path=customXml/item2.xml><?xml version="1.0" encoding="utf-8"?>
@@ -8325,7 +9193,12 @@
 </file>
 
 <file path=customXml/item3.xml><?xml version="1.0" encoding="utf-8"?>
-<b:Sources xmlns:b="http://schemas.openxmlformats.org/officeDocument/2006/bibliography" xmlns="http://schemas.openxmlformats.org/officeDocument/2006/bibliography" SelectedStyle="\APA.XSL" StyleName="APA"/>
+<?mso-contentType ?>
+<FormTemplates xmlns="http://schemas.microsoft.com/sharepoint/v3/contenttype/forms">
+  <Display>DocumentLibraryForm</Display>
+  <Edit>DocumentLibraryForm</Edit>
+  <New>DocumentLibraryForm</New>
+</FormTemplates>
 </file>
 
 <file path=customXml/item4.xml><?xml version="1.0" encoding="utf-8"?>
@@ -8335,9 +9208,9 @@
 </file>
 
 <file path=customXml/itemProps1.xml><?xml version="1.0" encoding="utf-8"?>
-<ds:datastoreItem xmlns:ds="http://schemas.openxmlformats.org/officeDocument/2006/customXml" ds:itemID="{A62C1947-D3D2-4646-8F86-819E8A63F964}">
+<ds:datastoreItem xmlns:ds="http://schemas.openxmlformats.org/officeDocument/2006/customXml" ds:itemID="{07FD55BC-8901-4F27-BF5C-F146C4021D47}">
   <ds:schemaRefs>
-    <ds:schemaRef ds:uri="http://schemas.microsoft.com/sharepoint/v3/contenttype/forms"/>
+    <ds:schemaRef ds:uri="http://schemas.openxmlformats.org/officeDocument/2006/bibliography"/>
   </ds:schemaRefs>
 </ds:datastoreItem>
 </file>
@@ -8361,9 +9234,9 @@
 </file>
 
 <file path=customXml/itemProps3.xml><?xml version="1.0" encoding="utf-8"?>
-<ds:datastoreItem xmlns:ds="http://schemas.openxmlformats.org/officeDocument/2006/customXml" ds:itemID="{07FD55BC-8901-4F27-BF5C-F146C4021D47}">
+<ds:datastoreItem xmlns:ds="http://schemas.openxmlformats.org/officeDocument/2006/customXml" ds:itemID="{A62C1947-D3D2-4646-8F86-819E8A63F964}">
   <ds:schemaRefs>
-    <ds:schemaRef ds:uri="http://schemas.openxmlformats.org/officeDocument/2006/bibliography"/>
+    <ds:schemaRef ds:uri="http://schemas.microsoft.com/sharepoint/v3/contenttype/forms"/>
   </ds:schemaRefs>
 </ds:datastoreItem>
 </file>

</xml_diff>